<commit_message>
Worked on No Jail Traffic - still need to clean up.
</commit_message>
<xml_diff>
--- a/Templates/No_Jail_Traffic_Template.docx
+++ b/Templates/No_Jail_Traffic_Template.docx
@@ -236,14 +236,34 @@
         </w:rPr>
         <w:t xml:space="preserve">.  </w:t>
       </w:r>
-      <w:r>
-        <w:rPr>
-          <w:rFonts w:ascii="Palatino Linotype" w:hAnsi="Palatino Linotype"/>
-          <w:sz w:val="20"/>
-          <w:szCs w:val="20"/>
-        </w:rPr>
-        <w:t>{{ case_number</w:t>
-      </w:r>
+      <w:proofErr w:type="gramStart"/>
+      <w:r>
+        <w:rPr>
+          <w:rFonts w:ascii="Palatino Linotype" w:hAnsi="Palatino Linotype"/>
+          <w:sz w:val="20"/>
+          <w:szCs w:val="20"/>
+        </w:rPr>
+        <w:t xml:space="preserve">{{ </w:t>
+      </w:r>
+      <w:proofErr w:type="spellStart"/>
+      <w:r>
+        <w:rPr>
+          <w:rFonts w:ascii="Palatino Linotype" w:hAnsi="Palatino Linotype"/>
+          <w:sz w:val="20"/>
+          <w:szCs w:val="20"/>
+        </w:rPr>
+        <w:t>case</w:t>
+      </w:r>
+      <w:proofErr w:type="gramEnd"/>
+      <w:r>
+        <w:rPr>
+          <w:rFonts w:ascii="Palatino Linotype" w:hAnsi="Palatino Linotype"/>
+          <w:sz w:val="20"/>
+          <w:szCs w:val="20"/>
+        </w:rPr>
+        <w:t>_number</w:t>
+      </w:r>
+      <w:proofErr w:type="spellEnd"/>
       <w:r>
         <w:rPr>
           <w:rFonts w:ascii="Palatino Linotype" w:hAnsi="Palatino Linotype"/>
@@ -323,13 +343,41 @@
           <w:szCs w:val="20"/>
         </w:rPr>
       </w:pPr>
-      <w:r>
-        <w:rPr>
-          <w:rFonts w:ascii="Palatino Linotype" w:hAnsi="Palatino Linotype"/>
-          <w:sz w:val="20"/>
-          <w:szCs w:val="20"/>
-        </w:rPr>
-        <w:t>{{ defendant_name }}</w:t>
+      <w:proofErr w:type="gramStart"/>
+      <w:r>
+        <w:rPr>
+          <w:rFonts w:ascii="Palatino Linotype" w:hAnsi="Palatino Linotype"/>
+          <w:sz w:val="20"/>
+          <w:szCs w:val="20"/>
+        </w:rPr>
+        <w:t xml:space="preserve">{{ </w:t>
+      </w:r>
+      <w:proofErr w:type="spellStart"/>
+      <w:r>
+        <w:rPr>
+          <w:rFonts w:ascii="Palatino Linotype" w:hAnsi="Palatino Linotype"/>
+          <w:sz w:val="20"/>
+          <w:szCs w:val="20"/>
+        </w:rPr>
+        <w:t>defendant</w:t>
+      </w:r>
+      <w:proofErr w:type="gramEnd"/>
+      <w:r>
+        <w:rPr>
+          <w:rFonts w:ascii="Palatino Linotype" w:hAnsi="Palatino Linotype"/>
+          <w:sz w:val="20"/>
+          <w:szCs w:val="20"/>
+        </w:rPr>
+        <w:t>_name</w:t>
+      </w:r>
+      <w:proofErr w:type="spellEnd"/>
+      <w:r>
+        <w:rPr>
+          <w:rFonts w:ascii="Palatino Linotype" w:hAnsi="Palatino Linotype"/>
+          <w:sz w:val="20"/>
+          <w:szCs w:val="20"/>
+        </w:rPr>
+        <w:t xml:space="preserve"> }}</w:t>
       </w:r>
       <w:r>
         <w:rPr>
@@ -538,7 +586,59 @@
           <w:sz w:val="20"/>
           <w:szCs w:val="20"/>
         </w:rPr>
-        <w:t xml:space="preserve"> on {{ plea_date }}.</w:t>
+        <w:t xml:space="preserve"> on </w:t>
+      </w:r>
+      <w:proofErr w:type="gramStart"/>
+      <w:r>
+        <w:rPr>
+          <w:rFonts w:ascii="Palatino Linotype" w:hAnsi="Palatino Linotype"/>
+          <w:sz w:val="20"/>
+          <w:szCs w:val="20"/>
+        </w:rPr>
+        <w:t xml:space="preserve">{{ </w:t>
+      </w:r>
+      <w:proofErr w:type="spellStart"/>
+      <w:r>
+        <w:rPr>
+          <w:rFonts w:ascii="Palatino Linotype" w:hAnsi="Palatino Linotype"/>
+          <w:sz w:val="20"/>
+          <w:szCs w:val="20"/>
+        </w:rPr>
+        <w:t>plea</w:t>
+      </w:r>
+      <w:proofErr w:type="gramEnd"/>
+      <w:r>
+        <w:rPr>
+          <w:rFonts w:ascii="Palatino Linotype" w:hAnsi="Palatino Linotype"/>
+          <w:sz w:val="20"/>
+          <w:szCs w:val="20"/>
+        </w:rPr>
+        <w:t>_</w:t>
+      </w:r>
+      <w:r>
+        <w:rPr>
+          <w:rFonts w:ascii="Palatino Linotype" w:hAnsi="Palatino Linotype"/>
+          <w:sz w:val="20"/>
+          <w:szCs w:val="20"/>
+        </w:rPr>
+        <w:t>trial_</w:t>
+      </w:r>
+      <w:r>
+        <w:rPr>
+          <w:rFonts w:ascii="Palatino Linotype" w:hAnsi="Palatino Linotype"/>
+          <w:sz w:val="20"/>
+          <w:szCs w:val="20"/>
+        </w:rPr>
+        <w:t>date</w:t>
+      </w:r>
+      <w:proofErr w:type="spellEnd"/>
+      <w:r>
+        <w:rPr>
+          <w:rFonts w:ascii="Palatino Linotype" w:hAnsi="Palatino Linotype"/>
+          <w:sz w:val="20"/>
+          <w:szCs w:val="20"/>
+        </w:rPr>
+        <w:t xml:space="preserve"> }}.</w:t>
       </w:r>
       <w:r>
         <w:rPr>
@@ -706,7 +806,51 @@
                 <w:sz w:val="20"/>
                 <w:szCs w:val="20"/>
               </w:rPr>
-              <w:t>{%tc for charge in charges_list %}</w:t>
+              <w:t>{%</w:t>
+            </w:r>
+            <w:proofErr w:type="spellStart"/>
+            <w:r>
+              <w:rPr>
+                <w:rFonts w:ascii="Palatino Linotype" w:hAnsi="Palatino Linotype"/>
+                <w:b/>
+                <w:bCs/>
+                <w:sz w:val="20"/>
+                <w:szCs w:val="20"/>
+              </w:rPr>
+              <w:t>tc</w:t>
+            </w:r>
+            <w:proofErr w:type="spellEnd"/>
+            <w:r>
+              <w:rPr>
+                <w:rFonts w:ascii="Palatino Linotype" w:hAnsi="Palatino Linotype"/>
+                <w:b/>
+                <w:bCs/>
+                <w:sz w:val="20"/>
+                <w:szCs w:val="20"/>
+              </w:rPr>
+              <w:t xml:space="preserve"> for charge in </w:t>
+            </w:r>
+            <w:proofErr w:type="spellStart"/>
+            <w:r>
+              <w:rPr>
+                <w:rFonts w:ascii="Palatino Linotype" w:hAnsi="Palatino Linotype"/>
+                <w:b/>
+                <w:bCs/>
+                <w:sz w:val="20"/>
+                <w:szCs w:val="20"/>
+              </w:rPr>
+              <w:t>charges_list</w:t>
+            </w:r>
+            <w:proofErr w:type="spellEnd"/>
+            <w:r>
+              <w:rPr>
+                <w:rFonts w:ascii="Palatino Linotype" w:hAnsi="Palatino Linotype"/>
+                <w:b/>
+                <w:bCs/>
+                <w:sz w:val="20"/>
+                <w:szCs w:val="20"/>
+              </w:rPr>
+              <w:t xml:space="preserve"> %}</w:t>
             </w:r>
           </w:p>
         </w:tc>
@@ -736,15 +880,49 @@
                 <w:szCs w:val="20"/>
               </w:rPr>
             </w:pPr>
-            <w:r>
-              <w:rPr>
-                <w:rFonts w:ascii="Palatino Linotype" w:hAnsi="Palatino Linotype"/>
-                <w:b/>
-                <w:bCs/>
-                <w:sz w:val="20"/>
-                <w:szCs w:val="20"/>
-              </w:rPr>
-              <w:t>{{ charge.offense }}</w:t>
+            <w:proofErr w:type="gramStart"/>
+            <w:r>
+              <w:rPr>
+                <w:rFonts w:ascii="Palatino Linotype" w:hAnsi="Palatino Linotype"/>
+                <w:b/>
+                <w:bCs/>
+                <w:sz w:val="20"/>
+                <w:szCs w:val="20"/>
+              </w:rPr>
+              <w:t xml:space="preserve">{{ </w:t>
+            </w:r>
+            <w:proofErr w:type="spellStart"/>
+            <w:r>
+              <w:rPr>
+                <w:rFonts w:ascii="Palatino Linotype" w:hAnsi="Palatino Linotype"/>
+                <w:b/>
+                <w:bCs/>
+                <w:sz w:val="20"/>
+                <w:szCs w:val="20"/>
+              </w:rPr>
+              <w:t>charge</w:t>
+            </w:r>
+            <w:proofErr w:type="gramEnd"/>
+            <w:r>
+              <w:rPr>
+                <w:rFonts w:ascii="Palatino Linotype" w:hAnsi="Palatino Linotype"/>
+                <w:b/>
+                <w:bCs/>
+                <w:sz w:val="20"/>
+                <w:szCs w:val="20"/>
+              </w:rPr>
+              <w:t>.offense</w:t>
+            </w:r>
+            <w:proofErr w:type="spellEnd"/>
+            <w:r>
+              <w:rPr>
+                <w:rFonts w:ascii="Palatino Linotype" w:hAnsi="Palatino Linotype"/>
+                <w:b/>
+                <w:bCs/>
+                <w:sz w:val="20"/>
+                <w:szCs w:val="20"/>
+              </w:rPr>
+              <w:t xml:space="preserve"> }}</w:t>
             </w:r>
           </w:p>
         </w:tc>
@@ -782,7 +960,51 @@
                 <w:sz w:val="20"/>
                 <w:szCs w:val="20"/>
               </w:rPr>
-              <w:t>{%tc endfor %}</w:t>
+              <w:t>{%</w:t>
+            </w:r>
+            <w:proofErr w:type="spellStart"/>
+            <w:r>
+              <w:rPr>
+                <w:rFonts w:ascii="Palatino Linotype" w:hAnsi="Palatino Linotype"/>
+                <w:b/>
+                <w:bCs/>
+                <w:sz w:val="20"/>
+                <w:szCs w:val="20"/>
+              </w:rPr>
+              <w:t>tc</w:t>
+            </w:r>
+            <w:proofErr w:type="spellEnd"/>
+            <w:r>
+              <w:rPr>
+                <w:rFonts w:ascii="Palatino Linotype" w:hAnsi="Palatino Linotype"/>
+                <w:b/>
+                <w:bCs/>
+                <w:sz w:val="20"/>
+                <w:szCs w:val="20"/>
+              </w:rPr>
+              <w:t xml:space="preserve"> </w:t>
+            </w:r>
+            <w:proofErr w:type="spellStart"/>
+            <w:r>
+              <w:rPr>
+                <w:rFonts w:ascii="Palatino Linotype" w:hAnsi="Palatino Linotype"/>
+                <w:b/>
+                <w:bCs/>
+                <w:sz w:val="20"/>
+                <w:szCs w:val="20"/>
+              </w:rPr>
+              <w:t>endfor</w:t>
+            </w:r>
+            <w:proofErr w:type="spellEnd"/>
+            <w:r>
+              <w:rPr>
+                <w:rFonts w:ascii="Palatino Linotype" w:hAnsi="Palatino Linotype"/>
+                <w:b/>
+                <w:bCs/>
+                <w:sz w:val="20"/>
+                <w:szCs w:val="20"/>
+              </w:rPr>
+              <w:t xml:space="preserve"> %}</w:t>
             </w:r>
           </w:p>
         </w:tc>
@@ -860,7 +1082,51 @@
                 <w:sz w:val="20"/>
                 <w:szCs w:val="20"/>
               </w:rPr>
-              <w:t>{%tc for charge in charges_list %}</w:t>
+              <w:t>{%</w:t>
+            </w:r>
+            <w:proofErr w:type="spellStart"/>
+            <w:r>
+              <w:rPr>
+                <w:rFonts w:ascii="Palatino Linotype" w:hAnsi="Palatino Linotype"/>
+                <w:b/>
+                <w:bCs/>
+                <w:sz w:val="20"/>
+                <w:szCs w:val="20"/>
+              </w:rPr>
+              <w:t>tc</w:t>
+            </w:r>
+            <w:proofErr w:type="spellEnd"/>
+            <w:r>
+              <w:rPr>
+                <w:rFonts w:ascii="Palatino Linotype" w:hAnsi="Palatino Linotype"/>
+                <w:b/>
+                <w:bCs/>
+                <w:sz w:val="20"/>
+                <w:szCs w:val="20"/>
+              </w:rPr>
+              <w:t xml:space="preserve"> for charge in </w:t>
+            </w:r>
+            <w:proofErr w:type="spellStart"/>
+            <w:r>
+              <w:rPr>
+                <w:rFonts w:ascii="Palatino Linotype" w:hAnsi="Palatino Linotype"/>
+                <w:b/>
+                <w:bCs/>
+                <w:sz w:val="20"/>
+                <w:szCs w:val="20"/>
+              </w:rPr>
+              <w:t>charges_list</w:t>
+            </w:r>
+            <w:proofErr w:type="spellEnd"/>
+            <w:r>
+              <w:rPr>
+                <w:rFonts w:ascii="Palatino Linotype" w:hAnsi="Palatino Linotype"/>
+                <w:b/>
+                <w:bCs/>
+                <w:sz w:val="20"/>
+                <w:szCs w:val="20"/>
+              </w:rPr>
+              <w:t xml:space="preserve"> %}</w:t>
             </w:r>
           </w:p>
         </w:tc>
@@ -890,15 +1156,49 @@
                 <w:szCs w:val="20"/>
               </w:rPr>
             </w:pPr>
-            <w:r>
-              <w:rPr>
-                <w:rFonts w:ascii="Palatino Linotype" w:hAnsi="Palatino Linotype"/>
-                <w:b/>
-                <w:bCs/>
-                <w:sz w:val="20"/>
-                <w:szCs w:val="20"/>
-              </w:rPr>
-              <w:t>{{ charge.degree }}</w:t>
+            <w:proofErr w:type="gramStart"/>
+            <w:r>
+              <w:rPr>
+                <w:rFonts w:ascii="Palatino Linotype" w:hAnsi="Palatino Linotype"/>
+                <w:b/>
+                <w:bCs/>
+                <w:sz w:val="20"/>
+                <w:szCs w:val="20"/>
+              </w:rPr>
+              <w:t xml:space="preserve">{{ </w:t>
+            </w:r>
+            <w:proofErr w:type="spellStart"/>
+            <w:r>
+              <w:rPr>
+                <w:rFonts w:ascii="Palatino Linotype" w:hAnsi="Palatino Linotype"/>
+                <w:b/>
+                <w:bCs/>
+                <w:sz w:val="20"/>
+                <w:szCs w:val="20"/>
+              </w:rPr>
+              <w:t>charge</w:t>
+            </w:r>
+            <w:proofErr w:type="gramEnd"/>
+            <w:r>
+              <w:rPr>
+                <w:rFonts w:ascii="Palatino Linotype" w:hAnsi="Palatino Linotype"/>
+                <w:b/>
+                <w:bCs/>
+                <w:sz w:val="20"/>
+                <w:szCs w:val="20"/>
+              </w:rPr>
+              <w:t>.degree</w:t>
+            </w:r>
+            <w:proofErr w:type="spellEnd"/>
+            <w:r>
+              <w:rPr>
+                <w:rFonts w:ascii="Palatino Linotype" w:hAnsi="Palatino Linotype"/>
+                <w:b/>
+                <w:bCs/>
+                <w:sz w:val="20"/>
+                <w:szCs w:val="20"/>
+              </w:rPr>
+              <w:t xml:space="preserve"> }}</w:t>
             </w:r>
           </w:p>
         </w:tc>
@@ -936,7 +1236,51 @@
                 <w:sz w:val="20"/>
                 <w:szCs w:val="20"/>
               </w:rPr>
-              <w:t>{%tc endfor %}</w:t>
+              <w:t>{%</w:t>
+            </w:r>
+            <w:proofErr w:type="spellStart"/>
+            <w:r>
+              <w:rPr>
+                <w:rFonts w:ascii="Palatino Linotype" w:hAnsi="Palatino Linotype"/>
+                <w:b/>
+                <w:bCs/>
+                <w:sz w:val="20"/>
+                <w:szCs w:val="20"/>
+              </w:rPr>
+              <w:t>tc</w:t>
+            </w:r>
+            <w:proofErr w:type="spellEnd"/>
+            <w:r>
+              <w:rPr>
+                <w:rFonts w:ascii="Palatino Linotype" w:hAnsi="Palatino Linotype"/>
+                <w:b/>
+                <w:bCs/>
+                <w:sz w:val="20"/>
+                <w:szCs w:val="20"/>
+              </w:rPr>
+              <w:t xml:space="preserve"> </w:t>
+            </w:r>
+            <w:proofErr w:type="spellStart"/>
+            <w:r>
+              <w:rPr>
+                <w:rFonts w:ascii="Palatino Linotype" w:hAnsi="Palatino Linotype"/>
+                <w:b/>
+                <w:bCs/>
+                <w:sz w:val="20"/>
+                <w:szCs w:val="20"/>
+              </w:rPr>
+              <w:t>endfor</w:t>
+            </w:r>
+            <w:proofErr w:type="spellEnd"/>
+            <w:r>
+              <w:rPr>
+                <w:rFonts w:ascii="Palatino Linotype" w:hAnsi="Palatino Linotype"/>
+                <w:b/>
+                <w:bCs/>
+                <w:sz w:val="20"/>
+                <w:szCs w:val="20"/>
+              </w:rPr>
+              <w:t xml:space="preserve"> %}</w:t>
             </w:r>
           </w:p>
         </w:tc>
@@ -1014,7 +1358,51 @@
                 <w:sz w:val="20"/>
                 <w:szCs w:val="20"/>
               </w:rPr>
-              <w:t>{%tc for charge in charges_list %}</w:t>
+              <w:t>{%</w:t>
+            </w:r>
+            <w:proofErr w:type="spellStart"/>
+            <w:r>
+              <w:rPr>
+                <w:rFonts w:ascii="Palatino Linotype" w:hAnsi="Palatino Linotype"/>
+                <w:b/>
+                <w:bCs/>
+                <w:sz w:val="20"/>
+                <w:szCs w:val="20"/>
+              </w:rPr>
+              <w:t>tc</w:t>
+            </w:r>
+            <w:proofErr w:type="spellEnd"/>
+            <w:r>
+              <w:rPr>
+                <w:rFonts w:ascii="Palatino Linotype" w:hAnsi="Palatino Linotype"/>
+                <w:b/>
+                <w:bCs/>
+                <w:sz w:val="20"/>
+                <w:szCs w:val="20"/>
+              </w:rPr>
+              <w:t xml:space="preserve"> for charge in </w:t>
+            </w:r>
+            <w:proofErr w:type="spellStart"/>
+            <w:r>
+              <w:rPr>
+                <w:rFonts w:ascii="Palatino Linotype" w:hAnsi="Palatino Linotype"/>
+                <w:b/>
+                <w:bCs/>
+                <w:sz w:val="20"/>
+                <w:szCs w:val="20"/>
+              </w:rPr>
+              <w:t>charges_list</w:t>
+            </w:r>
+            <w:proofErr w:type="spellEnd"/>
+            <w:r>
+              <w:rPr>
+                <w:rFonts w:ascii="Palatino Linotype" w:hAnsi="Palatino Linotype"/>
+                <w:b/>
+                <w:bCs/>
+                <w:sz w:val="20"/>
+                <w:szCs w:val="20"/>
+              </w:rPr>
+              <w:t xml:space="preserve"> %}</w:t>
             </w:r>
           </w:p>
         </w:tc>
@@ -1044,15 +1432,49 @@
                 <w:szCs w:val="20"/>
               </w:rPr>
             </w:pPr>
-            <w:r>
-              <w:rPr>
-                <w:rFonts w:ascii="Palatino Linotype" w:hAnsi="Palatino Linotype"/>
-                <w:b/>
-                <w:bCs/>
-                <w:sz w:val="20"/>
-                <w:szCs w:val="20"/>
-              </w:rPr>
-              <w:t>{{ charge.plea}}</w:t>
+            <w:proofErr w:type="gramStart"/>
+            <w:r>
+              <w:rPr>
+                <w:rFonts w:ascii="Palatino Linotype" w:hAnsi="Palatino Linotype"/>
+                <w:b/>
+                <w:bCs/>
+                <w:sz w:val="20"/>
+                <w:szCs w:val="20"/>
+              </w:rPr>
+              <w:t xml:space="preserve">{{ </w:t>
+            </w:r>
+            <w:proofErr w:type="spellStart"/>
+            <w:r>
+              <w:rPr>
+                <w:rFonts w:ascii="Palatino Linotype" w:hAnsi="Palatino Linotype"/>
+                <w:b/>
+                <w:bCs/>
+                <w:sz w:val="20"/>
+                <w:szCs w:val="20"/>
+              </w:rPr>
+              <w:t>charge</w:t>
+            </w:r>
+            <w:proofErr w:type="gramEnd"/>
+            <w:r>
+              <w:rPr>
+                <w:rFonts w:ascii="Palatino Linotype" w:hAnsi="Palatino Linotype"/>
+                <w:b/>
+                <w:bCs/>
+                <w:sz w:val="20"/>
+                <w:szCs w:val="20"/>
+              </w:rPr>
+              <w:t>.plea</w:t>
+            </w:r>
+            <w:proofErr w:type="spellEnd"/>
+            <w:r>
+              <w:rPr>
+                <w:rFonts w:ascii="Palatino Linotype" w:hAnsi="Palatino Linotype"/>
+                <w:b/>
+                <w:bCs/>
+                <w:sz w:val="20"/>
+                <w:szCs w:val="20"/>
+              </w:rPr>
+              <w:t>}}</w:t>
             </w:r>
           </w:p>
         </w:tc>
@@ -1090,7 +1512,51 @@
                 <w:sz w:val="20"/>
                 <w:szCs w:val="20"/>
               </w:rPr>
-              <w:t>{%tc endfor %}</w:t>
+              <w:t>{%</w:t>
+            </w:r>
+            <w:proofErr w:type="spellStart"/>
+            <w:r>
+              <w:rPr>
+                <w:rFonts w:ascii="Palatino Linotype" w:hAnsi="Palatino Linotype"/>
+                <w:b/>
+                <w:bCs/>
+                <w:sz w:val="20"/>
+                <w:szCs w:val="20"/>
+              </w:rPr>
+              <w:t>tc</w:t>
+            </w:r>
+            <w:proofErr w:type="spellEnd"/>
+            <w:r>
+              <w:rPr>
+                <w:rFonts w:ascii="Palatino Linotype" w:hAnsi="Palatino Linotype"/>
+                <w:b/>
+                <w:bCs/>
+                <w:sz w:val="20"/>
+                <w:szCs w:val="20"/>
+              </w:rPr>
+              <w:t xml:space="preserve"> </w:t>
+            </w:r>
+            <w:proofErr w:type="spellStart"/>
+            <w:r>
+              <w:rPr>
+                <w:rFonts w:ascii="Palatino Linotype" w:hAnsi="Palatino Linotype"/>
+                <w:b/>
+                <w:bCs/>
+                <w:sz w:val="20"/>
+                <w:szCs w:val="20"/>
+              </w:rPr>
+              <w:t>endfor</w:t>
+            </w:r>
+            <w:proofErr w:type="spellEnd"/>
+            <w:r>
+              <w:rPr>
+                <w:rFonts w:ascii="Palatino Linotype" w:hAnsi="Palatino Linotype"/>
+                <w:b/>
+                <w:bCs/>
+                <w:sz w:val="20"/>
+                <w:szCs w:val="20"/>
+              </w:rPr>
+              <w:t xml:space="preserve"> %}</w:t>
             </w:r>
           </w:p>
         </w:tc>
@@ -1168,7 +1634,51 @@
                 <w:sz w:val="20"/>
                 <w:szCs w:val="20"/>
               </w:rPr>
-              <w:t>{%tc for charge in charges_list %}</w:t>
+              <w:t>{%</w:t>
+            </w:r>
+            <w:proofErr w:type="spellStart"/>
+            <w:r>
+              <w:rPr>
+                <w:rFonts w:ascii="Palatino Linotype" w:hAnsi="Palatino Linotype"/>
+                <w:b/>
+                <w:bCs/>
+                <w:sz w:val="20"/>
+                <w:szCs w:val="20"/>
+              </w:rPr>
+              <w:t>tc</w:t>
+            </w:r>
+            <w:proofErr w:type="spellEnd"/>
+            <w:r>
+              <w:rPr>
+                <w:rFonts w:ascii="Palatino Linotype" w:hAnsi="Palatino Linotype"/>
+                <w:b/>
+                <w:bCs/>
+                <w:sz w:val="20"/>
+                <w:szCs w:val="20"/>
+              </w:rPr>
+              <w:t xml:space="preserve"> for charge in </w:t>
+            </w:r>
+            <w:proofErr w:type="spellStart"/>
+            <w:r>
+              <w:rPr>
+                <w:rFonts w:ascii="Palatino Linotype" w:hAnsi="Palatino Linotype"/>
+                <w:b/>
+                <w:bCs/>
+                <w:sz w:val="20"/>
+                <w:szCs w:val="20"/>
+              </w:rPr>
+              <w:t>charges_list</w:t>
+            </w:r>
+            <w:proofErr w:type="spellEnd"/>
+            <w:r>
+              <w:rPr>
+                <w:rFonts w:ascii="Palatino Linotype" w:hAnsi="Palatino Linotype"/>
+                <w:b/>
+                <w:bCs/>
+                <w:sz w:val="20"/>
+                <w:szCs w:val="20"/>
+              </w:rPr>
+              <w:t xml:space="preserve"> %}</w:t>
             </w:r>
           </w:p>
         </w:tc>
@@ -1198,15 +1708,49 @@
                 <w:szCs w:val="20"/>
               </w:rPr>
             </w:pPr>
-            <w:r>
-              <w:rPr>
-                <w:rFonts w:ascii="Palatino Linotype" w:hAnsi="Palatino Linotype"/>
-                <w:b/>
-                <w:bCs/>
-                <w:sz w:val="20"/>
-                <w:szCs w:val="20"/>
-              </w:rPr>
-              <w:t>{{ charge.finding }}</w:t>
+            <w:proofErr w:type="gramStart"/>
+            <w:r>
+              <w:rPr>
+                <w:rFonts w:ascii="Palatino Linotype" w:hAnsi="Palatino Linotype"/>
+                <w:b/>
+                <w:bCs/>
+                <w:sz w:val="20"/>
+                <w:szCs w:val="20"/>
+              </w:rPr>
+              <w:t xml:space="preserve">{{ </w:t>
+            </w:r>
+            <w:proofErr w:type="spellStart"/>
+            <w:r>
+              <w:rPr>
+                <w:rFonts w:ascii="Palatino Linotype" w:hAnsi="Palatino Linotype"/>
+                <w:b/>
+                <w:bCs/>
+                <w:sz w:val="20"/>
+                <w:szCs w:val="20"/>
+              </w:rPr>
+              <w:t>charge</w:t>
+            </w:r>
+            <w:proofErr w:type="gramEnd"/>
+            <w:r>
+              <w:rPr>
+                <w:rFonts w:ascii="Palatino Linotype" w:hAnsi="Palatino Linotype"/>
+                <w:b/>
+                <w:bCs/>
+                <w:sz w:val="20"/>
+                <w:szCs w:val="20"/>
+              </w:rPr>
+              <w:t>.finding</w:t>
+            </w:r>
+            <w:proofErr w:type="spellEnd"/>
+            <w:r>
+              <w:rPr>
+                <w:rFonts w:ascii="Palatino Linotype" w:hAnsi="Palatino Linotype"/>
+                <w:b/>
+                <w:bCs/>
+                <w:sz w:val="20"/>
+                <w:szCs w:val="20"/>
+              </w:rPr>
+              <w:t xml:space="preserve"> }}</w:t>
             </w:r>
           </w:p>
         </w:tc>
@@ -1244,7 +1788,51 @@
                 <w:sz w:val="20"/>
                 <w:szCs w:val="20"/>
               </w:rPr>
-              <w:t>{%tc endfor %}</w:t>
+              <w:t>{%</w:t>
+            </w:r>
+            <w:proofErr w:type="spellStart"/>
+            <w:r>
+              <w:rPr>
+                <w:rFonts w:ascii="Palatino Linotype" w:hAnsi="Palatino Linotype"/>
+                <w:b/>
+                <w:bCs/>
+                <w:sz w:val="20"/>
+                <w:szCs w:val="20"/>
+              </w:rPr>
+              <w:t>tc</w:t>
+            </w:r>
+            <w:proofErr w:type="spellEnd"/>
+            <w:r>
+              <w:rPr>
+                <w:rFonts w:ascii="Palatino Linotype" w:hAnsi="Palatino Linotype"/>
+                <w:b/>
+                <w:bCs/>
+                <w:sz w:val="20"/>
+                <w:szCs w:val="20"/>
+              </w:rPr>
+              <w:t xml:space="preserve"> </w:t>
+            </w:r>
+            <w:proofErr w:type="spellStart"/>
+            <w:r>
+              <w:rPr>
+                <w:rFonts w:ascii="Palatino Linotype" w:hAnsi="Palatino Linotype"/>
+                <w:b/>
+                <w:bCs/>
+                <w:sz w:val="20"/>
+                <w:szCs w:val="20"/>
+              </w:rPr>
+              <w:t>endfor</w:t>
+            </w:r>
+            <w:proofErr w:type="spellEnd"/>
+            <w:r>
+              <w:rPr>
+                <w:rFonts w:ascii="Palatino Linotype" w:hAnsi="Palatino Linotype"/>
+                <w:b/>
+                <w:bCs/>
+                <w:sz w:val="20"/>
+                <w:szCs w:val="20"/>
+              </w:rPr>
+              <w:t xml:space="preserve"> %}</w:t>
             </w:r>
           </w:p>
         </w:tc>
@@ -1322,7 +1910,51 @@
                 <w:sz w:val="20"/>
                 <w:szCs w:val="20"/>
               </w:rPr>
-              <w:t>{%tc for charge in charges_list %}</w:t>
+              <w:t>{%</w:t>
+            </w:r>
+            <w:proofErr w:type="spellStart"/>
+            <w:r>
+              <w:rPr>
+                <w:rFonts w:ascii="Palatino Linotype" w:hAnsi="Palatino Linotype"/>
+                <w:b/>
+                <w:bCs/>
+                <w:sz w:val="20"/>
+                <w:szCs w:val="20"/>
+              </w:rPr>
+              <w:t>tc</w:t>
+            </w:r>
+            <w:proofErr w:type="spellEnd"/>
+            <w:r>
+              <w:rPr>
+                <w:rFonts w:ascii="Palatino Linotype" w:hAnsi="Palatino Linotype"/>
+                <w:b/>
+                <w:bCs/>
+                <w:sz w:val="20"/>
+                <w:szCs w:val="20"/>
+              </w:rPr>
+              <w:t xml:space="preserve"> for charge in </w:t>
+            </w:r>
+            <w:proofErr w:type="spellStart"/>
+            <w:r>
+              <w:rPr>
+                <w:rFonts w:ascii="Palatino Linotype" w:hAnsi="Palatino Linotype"/>
+                <w:b/>
+                <w:bCs/>
+                <w:sz w:val="20"/>
+                <w:szCs w:val="20"/>
+              </w:rPr>
+              <w:t>charges_list</w:t>
+            </w:r>
+            <w:proofErr w:type="spellEnd"/>
+            <w:r>
+              <w:rPr>
+                <w:rFonts w:ascii="Palatino Linotype" w:hAnsi="Palatino Linotype"/>
+                <w:b/>
+                <w:bCs/>
+                <w:sz w:val="20"/>
+                <w:szCs w:val="20"/>
+              </w:rPr>
+              <w:t xml:space="preserve"> %}</w:t>
             </w:r>
           </w:p>
         </w:tc>
@@ -1352,15 +1984,49 @@
                 <w:szCs w:val="20"/>
               </w:rPr>
             </w:pPr>
-            <w:r>
-              <w:rPr>
-                <w:rFonts w:ascii="Palatino Linotype" w:hAnsi="Palatino Linotype"/>
-                <w:b/>
-                <w:bCs/>
-                <w:sz w:val="20"/>
-                <w:szCs w:val="20"/>
-              </w:rPr>
-              <w:t>{{ charge.fines_amount }}</w:t>
+            <w:proofErr w:type="gramStart"/>
+            <w:r>
+              <w:rPr>
+                <w:rFonts w:ascii="Palatino Linotype" w:hAnsi="Palatino Linotype"/>
+                <w:b/>
+                <w:bCs/>
+                <w:sz w:val="20"/>
+                <w:szCs w:val="20"/>
+              </w:rPr>
+              <w:t xml:space="preserve">{{ </w:t>
+            </w:r>
+            <w:proofErr w:type="spellStart"/>
+            <w:r>
+              <w:rPr>
+                <w:rFonts w:ascii="Palatino Linotype" w:hAnsi="Palatino Linotype"/>
+                <w:b/>
+                <w:bCs/>
+                <w:sz w:val="20"/>
+                <w:szCs w:val="20"/>
+              </w:rPr>
+              <w:t>charge</w:t>
+            </w:r>
+            <w:proofErr w:type="gramEnd"/>
+            <w:r>
+              <w:rPr>
+                <w:rFonts w:ascii="Palatino Linotype" w:hAnsi="Palatino Linotype"/>
+                <w:b/>
+                <w:bCs/>
+                <w:sz w:val="20"/>
+                <w:szCs w:val="20"/>
+              </w:rPr>
+              <w:t>.fines_amount</w:t>
+            </w:r>
+            <w:proofErr w:type="spellEnd"/>
+            <w:r>
+              <w:rPr>
+                <w:rFonts w:ascii="Palatino Linotype" w:hAnsi="Palatino Linotype"/>
+                <w:b/>
+                <w:bCs/>
+                <w:sz w:val="20"/>
+                <w:szCs w:val="20"/>
+              </w:rPr>
+              <w:t xml:space="preserve"> }}</w:t>
             </w:r>
           </w:p>
         </w:tc>
@@ -1398,7 +2064,51 @@
                 <w:sz w:val="20"/>
                 <w:szCs w:val="20"/>
               </w:rPr>
-              <w:t>{%tc endfor %}</w:t>
+              <w:t>{%</w:t>
+            </w:r>
+            <w:proofErr w:type="spellStart"/>
+            <w:r>
+              <w:rPr>
+                <w:rFonts w:ascii="Palatino Linotype" w:hAnsi="Palatino Linotype"/>
+                <w:b/>
+                <w:bCs/>
+                <w:sz w:val="20"/>
+                <w:szCs w:val="20"/>
+              </w:rPr>
+              <w:t>tc</w:t>
+            </w:r>
+            <w:proofErr w:type="spellEnd"/>
+            <w:r>
+              <w:rPr>
+                <w:rFonts w:ascii="Palatino Linotype" w:hAnsi="Palatino Linotype"/>
+                <w:b/>
+                <w:bCs/>
+                <w:sz w:val="20"/>
+                <w:szCs w:val="20"/>
+              </w:rPr>
+              <w:t xml:space="preserve"> </w:t>
+            </w:r>
+            <w:proofErr w:type="spellStart"/>
+            <w:r>
+              <w:rPr>
+                <w:rFonts w:ascii="Palatino Linotype" w:hAnsi="Palatino Linotype"/>
+                <w:b/>
+                <w:bCs/>
+                <w:sz w:val="20"/>
+                <w:szCs w:val="20"/>
+              </w:rPr>
+              <w:t>endfor</w:t>
+            </w:r>
+            <w:proofErr w:type="spellEnd"/>
+            <w:r>
+              <w:rPr>
+                <w:rFonts w:ascii="Palatino Linotype" w:hAnsi="Palatino Linotype"/>
+                <w:b/>
+                <w:bCs/>
+                <w:sz w:val="20"/>
+                <w:szCs w:val="20"/>
+              </w:rPr>
+              <w:t xml:space="preserve"> %}</w:t>
             </w:r>
           </w:p>
         </w:tc>
@@ -1476,7 +2186,51 @@
                 <w:sz w:val="20"/>
                 <w:szCs w:val="20"/>
               </w:rPr>
-              <w:t>{%tc for charge in charges_list %}</w:t>
+              <w:t>{%</w:t>
+            </w:r>
+            <w:proofErr w:type="spellStart"/>
+            <w:r>
+              <w:rPr>
+                <w:rFonts w:ascii="Palatino Linotype" w:hAnsi="Palatino Linotype"/>
+                <w:b/>
+                <w:bCs/>
+                <w:sz w:val="20"/>
+                <w:szCs w:val="20"/>
+              </w:rPr>
+              <w:t>tc</w:t>
+            </w:r>
+            <w:proofErr w:type="spellEnd"/>
+            <w:r>
+              <w:rPr>
+                <w:rFonts w:ascii="Palatino Linotype" w:hAnsi="Palatino Linotype"/>
+                <w:b/>
+                <w:bCs/>
+                <w:sz w:val="20"/>
+                <w:szCs w:val="20"/>
+              </w:rPr>
+              <w:t xml:space="preserve"> for charge in </w:t>
+            </w:r>
+            <w:proofErr w:type="spellStart"/>
+            <w:r>
+              <w:rPr>
+                <w:rFonts w:ascii="Palatino Linotype" w:hAnsi="Palatino Linotype"/>
+                <w:b/>
+                <w:bCs/>
+                <w:sz w:val="20"/>
+                <w:szCs w:val="20"/>
+              </w:rPr>
+              <w:t>charges_list</w:t>
+            </w:r>
+            <w:proofErr w:type="spellEnd"/>
+            <w:r>
+              <w:rPr>
+                <w:rFonts w:ascii="Palatino Linotype" w:hAnsi="Palatino Linotype"/>
+                <w:b/>
+                <w:bCs/>
+                <w:sz w:val="20"/>
+                <w:szCs w:val="20"/>
+              </w:rPr>
+              <w:t xml:space="preserve"> %}</w:t>
             </w:r>
           </w:p>
         </w:tc>
@@ -1506,15 +2260,49 @@
                 <w:szCs w:val="20"/>
               </w:rPr>
             </w:pPr>
-            <w:r>
-              <w:rPr>
-                <w:rFonts w:ascii="Palatino Linotype" w:hAnsi="Palatino Linotype"/>
-                <w:b/>
-                <w:bCs/>
-                <w:sz w:val="20"/>
-                <w:szCs w:val="20"/>
-              </w:rPr>
-              <w:t>{{ charge.fines_suspended }}</w:t>
+            <w:proofErr w:type="gramStart"/>
+            <w:r>
+              <w:rPr>
+                <w:rFonts w:ascii="Palatino Linotype" w:hAnsi="Palatino Linotype"/>
+                <w:b/>
+                <w:bCs/>
+                <w:sz w:val="20"/>
+                <w:szCs w:val="20"/>
+              </w:rPr>
+              <w:t xml:space="preserve">{{ </w:t>
+            </w:r>
+            <w:proofErr w:type="spellStart"/>
+            <w:r>
+              <w:rPr>
+                <w:rFonts w:ascii="Palatino Linotype" w:hAnsi="Palatino Linotype"/>
+                <w:b/>
+                <w:bCs/>
+                <w:sz w:val="20"/>
+                <w:szCs w:val="20"/>
+              </w:rPr>
+              <w:t>charge</w:t>
+            </w:r>
+            <w:proofErr w:type="gramEnd"/>
+            <w:r>
+              <w:rPr>
+                <w:rFonts w:ascii="Palatino Linotype" w:hAnsi="Palatino Linotype"/>
+                <w:b/>
+                <w:bCs/>
+                <w:sz w:val="20"/>
+                <w:szCs w:val="20"/>
+              </w:rPr>
+              <w:t>.fines_suspended</w:t>
+            </w:r>
+            <w:proofErr w:type="spellEnd"/>
+            <w:r>
+              <w:rPr>
+                <w:rFonts w:ascii="Palatino Linotype" w:hAnsi="Palatino Linotype"/>
+                <w:b/>
+                <w:bCs/>
+                <w:sz w:val="20"/>
+                <w:szCs w:val="20"/>
+              </w:rPr>
+              <w:t xml:space="preserve"> }}</w:t>
             </w:r>
           </w:p>
         </w:tc>
@@ -1552,7 +2340,51 @@
                 <w:sz w:val="20"/>
                 <w:szCs w:val="20"/>
               </w:rPr>
-              <w:t>{%tc endfor %}</w:t>
+              <w:t>{%</w:t>
+            </w:r>
+            <w:proofErr w:type="spellStart"/>
+            <w:r>
+              <w:rPr>
+                <w:rFonts w:ascii="Palatino Linotype" w:hAnsi="Palatino Linotype"/>
+                <w:b/>
+                <w:bCs/>
+                <w:sz w:val="20"/>
+                <w:szCs w:val="20"/>
+              </w:rPr>
+              <w:t>tc</w:t>
+            </w:r>
+            <w:proofErr w:type="spellEnd"/>
+            <w:r>
+              <w:rPr>
+                <w:rFonts w:ascii="Palatino Linotype" w:hAnsi="Palatino Linotype"/>
+                <w:b/>
+                <w:bCs/>
+                <w:sz w:val="20"/>
+                <w:szCs w:val="20"/>
+              </w:rPr>
+              <w:t xml:space="preserve"> </w:t>
+            </w:r>
+            <w:proofErr w:type="spellStart"/>
+            <w:r>
+              <w:rPr>
+                <w:rFonts w:ascii="Palatino Linotype" w:hAnsi="Palatino Linotype"/>
+                <w:b/>
+                <w:bCs/>
+                <w:sz w:val="20"/>
+                <w:szCs w:val="20"/>
+              </w:rPr>
+              <w:t>endfor</w:t>
+            </w:r>
+            <w:proofErr w:type="spellEnd"/>
+            <w:r>
+              <w:rPr>
+                <w:rFonts w:ascii="Palatino Linotype" w:hAnsi="Palatino Linotype"/>
+                <w:b/>
+                <w:bCs/>
+                <w:sz w:val="20"/>
+                <w:szCs w:val="20"/>
+              </w:rPr>
+              <w:t xml:space="preserve"> %}</w:t>
             </w:r>
           </w:p>
         </w:tc>
@@ -1592,7 +2424,7 @@
                 <w:sz w:val="20"/>
                 <w:szCs w:val="20"/>
               </w:rPr>
-              <w:t>Jail Days</w:t>
+              <w:t>Court Costs</w:t>
             </w:r>
           </w:p>
         </w:tc>
@@ -1630,7 +2462,51 @@
                 <w:sz w:val="20"/>
                 <w:szCs w:val="20"/>
               </w:rPr>
-              <w:t>{%tc for charge in charges_list %}</w:t>
+              <w:t>{%</w:t>
+            </w:r>
+            <w:proofErr w:type="spellStart"/>
+            <w:r>
+              <w:rPr>
+                <w:rFonts w:ascii="Palatino Linotype" w:hAnsi="Palatino Linotype"/>
+                <w:b/>
+                <w:bCs/>
+                <w:sz w:val="20"/>
+                <w:szCs w:val="20"/>
+              </w:rPr>
+              <w:t>tc</w:t>
+            </w:r>
+            <w:proofErr w:type="spellEnd"/>
+            <w:r>
+              <w:rPr>
+                <w:rFonts w:ascii="Palatino Linotype" w:hAnsi="Palatino Linotype"/>
+                <w:b/>
+                <w:bCs/>
+                <w:sz w:val="20"/>
+                <w:szCs w:val="20"/>
+              </w:rPr>
+              <w:t xml:space="preserve"> for charge in </w:t>
+            </w:r>
+            <w:proofErr w:type="spellStart"/>
+            <w:r>
+              <w:rPr>
+                <w:rFonts w:ascii="Palatino Linotype" w:hAnsi="Palatino Linotype"/>
+                <w:b/>
+                <w:bCs/>
+                <w:sz w:val="20"/>
+                <w:szCs w:val="20"/>
+              </w:rPr>
+              <w:t>charges_list</w:t>
+            </w:r>
+            <w:proofErr w:type="spellEnd"/>
+            <w:r>
+              <w:rPr>
+                <w:rFonts w:ascii="Palatino Linotype" w:hAnsi="Palatino Linotype"/>
+                <w:b/>
+                <w:bCs/>
+                <w:sz w:val="20"/>
+                <w:szCs w:val="20"/>
+              </w:rPr>
+              <w:t xml:space="preserve"> %}</w:t>
             </w:r>
           </w:p>
         </w:tc>
@@ -1660,15 +2536,59 @@
                 <w:szCs w:val="20"/>
               </w:rPr>
             </w:pPr>
-            <w:r>
-              <w:rPr>
-                <w:rFonts w:ascii="Palatino Linotype" w:hAnsi="Palatino Linotype"/>
-                <w:b/>
-                <w:bCs/>
-                <w:sz w:val="20"/>
-                <w:szCs w:val="20"/>
-              </w:rPr>
-              <w:t>{{ charge.jail_days }}</w:t>
+            <w:proofErr w:type="gramStart"/>
+            <w:r>
+              <w:rPr>
+                <w:rFonts w:ascii="Palatino Linotype" w:hAnsi="Palatino Linotype"/>
+                <w:b/>
+                <w:bCs/>
+                <w:sz w:val="20"/>
+                <w:szCs w:val="20"/>
+              </w:rPr>
+              <w:t xml:space="preserve">{{ </w:t>
+            </w:r>
+            <w:proofErr w:type="spellStart"/>
+            <w:r>
+              <w:rPr>
+                <w:rFonts w:ascii="Palatino Linotype" w:hAnsi="Palatino Linotype"/>
+                <w:b/>
+                <w:bCs/>
+                <w:sz w:val="20"/>
+                <w:szCs w:val="20"/>
+              </w:rPr>
+              <w:t>charge</w:t>
+            </w:r>
+            <w:proofErr w:type="gramEnd"/>
+            <w:r>
+              <w:rPr>
+                <w:rFonts w:ascii="Palatino Linotype" w:hAnsi="Palatino Linotype"/>
+                <w:b/>
+                <w:bCs/>
+                <w:sz w:val="20"/>
+                <w:szCs w:val="20"/>
+              </w:rPr>
+              <w:t>.</w:t>
+            </w:r>
+            <w:r>
+              <w:rPr>
+                <w:rFonts w:ascii="Palatino Linotype" w:hAnsi="Palatino Linotype"/>
+                <w:b/>
+                <w:bCs/>
+                <w:sz w:val="20"/>
+                <w:szCs w:val="20"/>
+              </w:rPr>
+              <w:t>court_costs</w:t>
+            </w:r>
+            <w:proofErr w:type="spellEnd"/>
+            <w:r>
+              <w:rPr>
+                <w:rFonts w:ascii="Palatino Linotype" w:hAnsi="Palatino Linotype"/>
+                <w:b/>
+                <w:bCs/>
+                <w:sz w:val="20"/>
+                <w:szCs w:val="20"/>
+              </w:rPr>
+              <w:t xml:space="preserve"> }}</w:t>
             </w:r>
           </w:p>
         </w:tc>
@@ -1706,161 +2626,51 @@
                 <w:sz w:val="20"/>
                 <w:szCs w:val="20"/>
               </w:rPr>
-              <w:t>{%tc endfor %}</w:t>
-            </w:r>
-          </w:p>
-        </w:tc>
-      </w:tr>
-      <w:tr>
-        <w:tc>
-          <w:tcPr>
-            <w:tcW w:w="1632" w:type="dxa"/>
-          </w:tcPr>
-          <w:p>
-            <w:pPr>
-              <w:tabs>
-                <w:tab w:val="left" w:pos="-1080"/>
-                <w:tab w:val="left" w:pos="-720"/>
-                <w:tab w:val="left" w:pos="0"/>
-                <w:tab w:val="left" w:pos="720"/>
-                <w:tab w:val="left" w:pos="1440"/>
-                <w:tab w:val="left" w:pos="2160"/>
-                <w:tab w:val="left" w:pos="2880"/>
-                <w:tab w:val="left" w:pos="3600"/>
-                <w:tab w:val="left" w:pos="4320"/>
-                <w:tab w:val="left" w:pos="4680"/>
-              </w:tabs>
-              <w:rPr>
-                <w:rFonts w:ascii="Palatino Linotype" w:hAnsi="Palatino Linotype"/>
-                <w:b/>
-                <w:bCs/>
-                <w:sz w:val="20"/>
-                <w:szCs w:val="20"/>
-              </w:rPr>
-            </w:pPr>
-            <w:r>
-              <w:rPr>
-                <w:rFonts w:ascii="Palatino Linotype" w:hAnsi="Palatino Linotype"/>
-                <w:b/>
-                <w:bCs/>
-                <w:sz w:val="20"/>
-                <w:szCs w:val="20"/>
-              </w:rPr>
-              <w:t>Jail Days Suspended</w:t>
-            </w:r>
-          </w:p>
-        </w:tc>
-        <w:tc>
-          <w:tcPr>
-            <w:tcW w:w="1632" w:type="dxa"/>
-          </w:tcPr>
-          <w:p>
-            <w:pPr>
-              <w:tabs>
-                <w:tab w:val="left" w:pos="-1080"/>
-                <w:tab w:val="left" w:pos="-720"/>
-                <w:tab w:val="left" w:pos="0"/>
-                <w:tab w:val="left" w:pos="720"/>
-                <w:tab w:val="left" w:pos="1440"/>
-                <w:tab w:val="left" w:pos="2160"/>
-                <w:tab w:val="left" w:pos="2880"/>
-                <w:tab w:val="left" w:pos="3600"/>
-                <w:tab w:val="left" w:pos="4320"/>
-                <w:tab w:val="left" w:pos="4680"/>
-              </w:tabs>
-              <w:rPr>
-                <w:rFonts w:ascii="Palatino Linotype" w:hAnsi="Palatino Linotype"/>
-                <w:b/>
-                <w:bCs/>
-                <w:sz w:val="20"/>
-                <w:szCs w:val="20"/>
-              </w:rPr>
-            </w:pPr>
-            <w:r>
-              <w:rPr>
-                <w:rFonts w:ascii="Palatino Linotype" w:hAnsi="Palatino Linotype"/>
-                <w:b/>
-                <w:bCs/>
-                <w:sz w:val="20"/>
-                <w:szCs w:val="20"/>
-              </w:rPr>
-              <w:t>{%tc for charge in charges_list %}</w:t>
-            </w:r>
-          </w:p>
-        </w:tc>
-        <w:tc>
-          <w:tcPr>
-            <w:tcW w:w="3289" w:type="dxa"/>
-          </w:tcPr>
-          <w:p>
-            <w:pPr>
-              <w:tabs>
-                <w:tab w:val="left" w:pos="-1080"/>
-                <w:tab w:val="left" w:pos="-720"/>
-                <w:tab w:val="left" w:pos="0"/>
-                <w:tab w:val="left" w:pos="720"/>
-                <w:tab w:val="left" w:pos="1440"/>
-                <w:tab w:val="left" w:pos="2160"/>
-                <w:tab w:val="left" w:pos="2880"/>
-                <w:tab w:val="left" w:pos="3600"/>
-                <w:tab w:val="left" w:pos="4320"/>
-                <w:tab w:val="left" w:pos="4680"/>
-              </w:tabs>
-              <w:rPr>
-                <w:rFonts w:ascii="Palatino Linotype" w:hAnsi="Palatino Linotype"/>
-                <w:b/>
-                <w:bCs/>
-                <w:sz w:val="20"/>
-                <w:szCs w:val="20"/>
-              </w:rPr>
-            </w:pPr>
-            <w:r>
-              <w:rPr>
-                <w:rFonts w:ascii="Palatino Linotype" w:hAnsi="Palatino Linotype"/>
-                <w:b/>
-                <w:bCs/>
-                <w:sz w:val="20"/>
-                <w:szCs w:val="20"/>
-              </w:rPr>
-              <w:t>{{ charge.jail_days_suspended }}</w:t>
-            </w:r>
-          </w:p>
-        </w:tc>
-        <w:tc>
-          <w:tcPr>
-            <w:tcW w:w="1632" w:type="dxa"/>
-          </w:tcPr>
-          <w:p>
-            <w:pPr>
-              <w:tabs>
-                <w:tab w:val="left" w:pos="-1080"/>
-                <w:tab w:val="left" w:pos="-720"/>
-                <w:tab w:val="left" w:pos="0"/>
-                <w:tab w:val="left" w:pos="720"/>
-                <w:tab w:val="left" w:pos="1440"/>
-                <w:tab w:val="left" w:pos="2160"/>
-                <w:tab w:val="left" w:pos="2880"/>
-                <w:tab w:val="left" w:pos="3600"/>
-                <w:tab w:val="left" w:pos="4320"/>
-                <w:tab w:val="left" w:pos="4680"/>
-              </w:tabs>
-              <w:rPr>
-                <w:rFonts w:ascii="Palatino Linotype" w:hAnsi="Palatino Linotype"/>
-                <w:b/>
-                <w:bCs/>
-                <w:sz w:val="20"/>
-                <w:szCs w:val="20"/>
-              </w:rPr>
-            </w:pPr>
-            <w:r>
-              <w:rPr>
-                <w:rFonts w:ascii="Palatino Linotype" w:hAnsi="Palatino Linotype"/>
-                <w:b/>
-                <w:bCs/>
-                <w:sz w:val="20"/>
-                <w:szCs w:val="20"/>
-              </w:rPr>
-              <w:t>{%tc endfor %}</w:t>
+              <w:t>{%</w:t>
+            </w:r>
+            <w:proofErr w:type="spellStart"/>
+            <w:r>
+              <w:rPr>
+                <w:rFonts w:ascii="Palatino Linotype" w:hAnsi="Palatino Linotype"/>
+                <w:b/>
+                <w:bCs/>
+                <w:sz w:val="20"/>
+                <w:szCs w:val="20"/>
+              </w:rPr>
+              <w:t>tc</w:t>
+            </w:r>
+            <w:proofErr w:type="spellEnd"/>
+            <w:r>
+              <w:rPr>
+                <w:rFonts w:ascii="Palatino Linotype" w:hAnsi="Palatino Linotype"/>
+                <w:b/>
+                <w:bCs/>
+                <w:sz w:val="20"/>
+                <w:szCs w:val="20"/>
+              </w:rPr>
+              <w:t xml:space="preserve"> </w:t>
+            </w:r>
+            <w:proofErr w:type="spellStart"/>
+            <w:r>
+              <w:rPr>
+                <w:rFonts w:ascii="Palatino Linotype" w:hAnsi="Palatino Linotype"/>
+                <w:b/>
+                <w:bCs/>
+                <w:sz w:val="20"/>
+                <w:szCs w:val="20"/>
+              </w:rPr>
+              <w:t>endfor</w:t>
+            </w:r>
+            <w:proofErr w:type="spellEnd"/>
+            <w:r>
+              <w:rPr>
+                <w:rFonts w:ascii="Palatino Linotype" w:hAnsi="Palatino Linotype"/>
+                <w:b/>
+                <w:bCs/>
+                <w:sz w:val="20"/>
+                <w:szCs w:val="20"/>
+              </w:rPr>
+              <w:t xml:space="preserve"> %}</w:t>
             </w:r>
           </w:p>
         </w:tc>
@@ -1939,23 +2749,83 @@
           <w:sz w:val="20"/>
           <w:szCs w:val="20"/>
         </w:rPr>
-        <w:t xml:space="preserve">Defendant claimed the ability to pay in {{ ability_to_pay_details.ability_to_pay_time }} days. </w:t>
-      </w:r>
-      <w:r>
-        <w:rPr>
-          <w:rFonts w:ascii="Palatino Linotype" w:hAnsi="Palatino Linotype"/>
-          <w:sz w:val="20"/>
-          <w:szCs w:val="20"/>
-        </w:rPr>
-        <w:t>{% if ability_to_pay_details.pretrial_jail_days_credit is true %}All pretrial jail days served by defendant not credited to jail sentence shall be applied to fines at $50/day. {% endif %}</w:t>
-      </w:r>
-      <w:r>
-        <w:rPr>
-          <w:rFonts w:ascii="Palatino Linotype" w:hAnsi="Palatino Linotype"/>
-          <w:sz w:val="20"/>
-          <w:szCs w:val="20"/>
-        </w:rPr>
-        <w:t>{% if ability_to_pay_details.community_service_for_fines is true %}Community service in lieu of fines and costs is approved. {% endif %}</w:t>
+        <w:t xml:space="preserve">Defendant </w:t>
+      </w:r>
+      <w:r>
+        <w:rPr>
+          <w:rFonts w:ascii="Palatino Linotype" w:hAnsi="Palatino Linotype"/>
+          <w:sz w:val="20"/>
+          <w:szCs w:val="20"/>
+        </w:rPr>
+        <w:t xml:space="preserve">shall </w:t>
+      </w:r>
+      <w:r>
+        <w:rPr>
+          <w:rFonts w:ascii="Palatino Linotype" w:hAnsi="Palatino Linotype"/>
+          <w:sz w:val="20"/>
+          <w:szCs w:val="20"/>
+        </w:rPr>
+        <w:t xml:space="preserve">pay </w:t>
+      </w:r>
+      <w:r>
+        <w:rPr>
+          <w:rFonts w:ascii="Palatino Linotype" w:hAnsi="Palatino Linotype"/>
+          <w:sz w:val="20"/>
+          <w:szCs w:val="20"/>
+        </w:rPr>
+        <w:t>the imposed fines and costs</w:t>
+      </w:r>
+      <w:r>
+        <w:rPr>
+          <w:rFonts w:ascii="Palatino Linotype" w:hAnsi="Palatino Linotype"/>
+          <w:sz w:val="20"/>
+          <w:szCs w:val="20"/>
+        </w:rPr>
+        <w:t xml:space="preserve"> </w:t>
+      </w:r>
+      <w:proofErr w:type="gramStart"/>
+      <w:r>
+        <w:rPr>
+          <w:rFonts w:ascii="Palatino Linotype" w:hAnsi="Palatino Linotype"/>
+          <w:sz w:val="20"/>
+          <w:szCs w:val="20"/>
+        </w:rPr>
+        <w:t xml:space="preserve">{{ </w:t>
+      </w:r>
+      <w:proofErr w:type="spellStart"/>
+      <w:r>
+        <w:rPr>
+          <w:rFonts w:ascii="Palatino Linotype" w:hAnsi="Palatino Linotype"/>
+          <w:sz w:val="20"/>
+          <w:szCs w:val="20"/>
+        </w:rPr>
+        <w:t>ability</w:t>
+      </w:r>
+      <w:proofErr w:type="gramEnd"/>
+      <w:r>
+        <w:rPr>
+          <w:rFonts w:ascii="Palatino Linotype" w:hAnsi="Palatino Linotype"/>
+          <w:sz w:val="20"/>
+          <w:szCs w:val="20"/>
+        </w:rPr>
+        <w:t>_to_pay_time</w:t>
+      </w:r>
+      <w:proofErr w:type="spellEnd"/>
+      <w:r>
+        <w:rPr>
+          <w:rFonts w:ascii="Palatino Linotype" w:hAnsi="Palatino Linotype"/>
+          <w:sz w:val="20"/>
+          <w:szCs w:val="20"/>
+        </w:rPr>
+        <w:t xml:space="preserve"> }}. </w:t>
+      </w:r>
+      <w:r>
+        <w:rPr>
+          <w:rFonts w:ascii="Palatino Linotype" w:hAnsi="Palatino Linotype"/>
+          <w:sz w:val="20"/>
+          <w:szCs w:val="20"/>
+        </w:rPr>
+        <w:t xml:space="preserve">Community service in lieu of fines and costs is approved. </w:t>
       </w:r>
     </w:p>
     <w:p>
@@ -2053,7 +2923,31 @@
           <w:sz w:val="20"/>
           <w:szCs w:val="20"/>
         </w:rPr>
-        <w:t>Dated: _______________________</w:t>
+        <w:tab/>
+      </w:r>
+      <w:r>
+        <w:rPr>
+          <w:rFonts w:ascii="Palatino Linotype" w:hAnsi="Palatino Linotype"/>
+          <w:sz w:val="20"/>
+          <w:szCs w:val="20"/>
+        </w:rPr>
+        <w:tab/>
+      </w:r>
+      <w:r>
+        <w:rPr>
+          <w:rFonts w:ascii="Palatino Linotype" w:hAnsi="Palatino Linotype"/>
+          <w:sz w:val="20"/>
+          <w:szCs w:val="20"/>
+        </w:rPr>
+        <w:tab/>
+      </w:r>
+      <w:r>
+        <w:rPr>
+          <w:rFonts w:ascii="Palatino Linotype" w:hAnsi="Palatino Linotype"/>
+          <w:sz w:val="20"/>
+          <w:szCs w:val="20"/>
+        </w:rPr>
+        <w:tab/>
       </w:r>
       <w:r>
         <w:rPr>
@@ -2334,13 +3228,41 @@
         </w:rPr>
         <w:tab/>
       </w:r>
-      <w:r>
-        <w:rPr>
-          <w:rFonts w:ascii="Palatino Linotype" w:hAnsi="Palatino Linotype"/>
-          <w:sz w:val="20"/>
-          <w:szCs w:val="20"/>
-        </w:rPr>
-        <w:t>{{ defendant_name }}</w:t>
+      <w:proofErr w:type="gramStart"/>
+      <w:r>
+        <w:rPr>
+          <w:rFonts w:ascii="Palatino Linotype" w:hAnsi="Palatino Linotype"/>
+          <w:sz w:val="20"/>
+          <w:szCs w:val="20"/>
+        </w:rPr>
+        <w:t xml:space="preserve">{{ </w:t>
+      </w:r>
+      <w:proofErr w:type="spellStart"/>
+      <w:r>
+        <w:rPr>
+          <w:rFonts w:ascii="Palatino Linotype" w:hAnsi="Palatino Linotype"/>
+          <w:sz w:val="20"/>
+          <w:szCs w:val="20"/>
+        </w:rPr>
+        <w:t>defendant</w:t>
+      </w:r>
+      <w:proofErr w:type="gramEnd"/>
+      <w:r>
+        <w:rPr>
+          <w:rFonts w:ascii="Palatino Linotype" w:hAnsi="Palatino Linotype"/>
+          <w:sz w:val="20"/>
+          <w:szCs w:val="20"/>
+        </w:rPr>
+        <w:t>_name</w:t>
+      </w:r>
+      <w:proofErr w:type="spellEnd"/>
+      <w:r>
+        <w:rPr>
+          <w:rFonts w:ascii="Palatino Linotype" w:hAnsi="Palatino Linotype"/>
+          <w:sz w:val="20"/>
+          <w:szCs w:val="20"/>
+        </w:rPr>
+        <w:t xml:space="preserve"> }}</w:t>
       </w:r>
       <w:r>
         <w:rPr>
@@ -2496,7 +3418,23 @@
       <w:t>Final Judgment Entry</w:t>
     </w:r>
     <w:r>
-      <w:t xml:space="preserve"> {{ case_number }}</w:t>
+      <w:t xml:space="preserve"> </w:t>
+    </w:r>
+    <w:proofErr w:type="gramStart"/>
+    <w:r>
+      <w:t xml:space="preserve">{{ </w:t>
+    </w:r>
+    <w:proofErr w:type="spellStart"/>
+    <w:r>
+      <w:t>case</w:t>
+    </w:r>
+    <w:proofErr w:type="gramEnd"/>
+    <w:r>
+      <w:t>_number</w:t>
+    </w:r>
+    <w:proofErr w:type="spellEnd"/>
+    <w:r>
+      <w:t xml:space="preserve"> }}</w:t>
     </w:r>
   </w:p>
 </w:ftr>

</xml_diff>

<commit_message>
Cleaned up No Jail Traffic to almost full working condition.
</commit_message>
<xml_diff>
--- a/Templates/No_Jail_Traffic_Template.docx
+++ b/Templates/No_Jail_Traffic_Template.docx
@@ -236,34 +236,14 @@
         </w:rPr>
         <w:t xml:space="preserve">.  </w:t>
       </w:r>
-      <w:proofErr w:type="gramStart"/>
-      <w:r>
-        <w:rPr>
-          <w:rFonts w:ascii="Palatino Linotype" w:hAnsi="Palatino Linotype"/>
-          <w:sz w:val="20"/>
-          <w:szCs w:val="20"/>
-        </w:rPr>
-        <w:t xml:space="preserve">{{ </w:t>
-      </w:r>
-      <w:proofErr w:type="spellStart"/>
-      <w:r>
-        <w:rPr>
-          <w:rFonts w:ascii="Palatino Linotype" w:hAnsi="Palatino Linotype"/>
-          <w:sz w:val="20"/>
-          <w:szCs w:val="20"/>
-        </w:rPr>
-        <w:t>case</w:t>
-      </w:r>
-      <w:proofErr w:type="gramEnd"/>
-      <w:r>
-        <w:rPr>
-          <w:rFonts w:ascii="Palatino Linotype" w:hAnsi="Palatino Linotype"/>
-          <w:sz w:val="20"/>
-          <w:szCs w:val="20"/>
-        </w:rPr>
-        <w:t>_number</w:t>
-      </w:r>
-      <w:proofErr w:type="spellEnd"/>
+      <w:r>
+        <w:rPr>
+          <w:rFonts w:ascii="Palatino Linotype" w:hAnsi="Palatino Linotype"/>
+          <w:sz w:val="20"/>
+          <w:szCs w:val="20"/>
+        </w:rPr>
+        <w:t>{{ case_number</w:t>
+      </w:r>
       <w:r>
         <w:rPr>
           <w:rFonts w:ascii="Palatino Linotype" w:hAnsi="Palatino Linotype"/>
@@ -343,41 +323,13 @@
           <w:szCs w:val="20"/>
         </w:rPr>
       </w:pPr>
-      <w:proofErr w:type="gramStart"/>
-      <w:r>
-        <w:rPr>
-          <w:rFonts w:ascii="Palatino Linotype" w:hAnsi="Palatino Linotype"/>
-          <w:sz w:val="20"/>
-          <w:szCs w:val="20"/>
-        </w:rPr>
-        <w:t xml:space="preserve">{{ </w:t>
-      </w:r>
-      <w:proofErr w:type="spellStart"/>
-      <w:r>
-        <w:rPr>
-          <w:rFonts w:ascii="Palatino Linotype" w:hAnsi="Palatino Linotype"/>
-          <w:sz w:val="20"/>
-          <w:szCs w:val="20"/>
-        </w:rPr>
-        <w:t>defendant</w:t>
-      </w:r>
-      <w:proofErr w:type="gramEnd"/>
-      <w:r>
-        <w:rPr>
-          <w:rFonts w:ascii="Palatino Linotype" w:hAnsi="Palatino Linotype"/>
-          <w:sz w:val="20"/>
-          <w:szCs w:val="20"/>
-        </w:rPr>
-        <w:t>_name</w:t>
-      </w:r>
-      <w:proofErr w:type="spellEnd"/>
-      <w:r>
-        <w:rPr>
-          <w:rFonts w:ascii="Palatino Linotype" w:hAnsi="Palatino Linotype"/>
-          <w:sz w:val="20"/>
-          <w:szCs w:val="20"/>
-        </w:rPr>
-        <w:t xml:space="preserve"> }}</w:t>
+      <w:r>
+        <w:rPr>
+          <w:rFonts w:ascii="Palatino Linotype" w:hAnsi="Palatino Linotype"/>
+          <w:sz w:val="20"/>
+          <w:szCs w:val="20"/>
+        </w:rPr>
+        <w:t>{{ defendant_name }}</w:t>
       </w:r>
       <w:r>
         <w:rPr>
@@ -586,34 +538,7 @@
           <w:sz w:val="20"/>
           <w:szCs w:val="20"/>
         </w:rPr>
-        <w:t xml:space="preserve"> on </w:t>
-      </w:r>
-      <w:proofErr w:type="gramStart"/>
-      <w:r>
-        <w:rPr>
-          <w:rFonts w:ascii="Palatino Linotype" w:hAnsi="Palatino Linotype"/>
-          <w:sz w:val="20"/>
-          <w:szCs w:val="20"/>
-        </w:rPr>
-        <w:t xml:space="preserve">{{ </w:t>
-      </w:r>
-      <w:proofErr w:type="spellStart"/>
-      <w:r>
-        <w:rPr>
-          <w:rFonts w:ascii="Palatino Linotype" w:hAnsi="Palatino Linotype"/>
-          <w:sz w:val="20"/>
-          <w:szCs w:val="20"/>
-        </w:rPr>
-        <w:t>plea</w:t>
-      </w:r>
-      <w:proofErr w:type="gramEnd"/>
-      <w:r>
-        <w:rPr>
-          <w:rFonts w:ascii="Palatino Linotype" w:hAnsi="Palatino Linotype"/>
-          <w:sz w:val="20"/>
-          <w:szCs w:val="20"/>
-        </w:rPr>
-        <w:t>_</w:t>
+        <w:t xml:space="preserve"> on {{ plea_</w:t>
       </w:r>
       <w:r>
         <w:rPr>
@@ -629,16 +554,7 @@
           <w:sz w:val="20"/>
           <w:szCs w:val="20"/>
         </w:rPr>
-        <w:t>date</w:t>
-      </w:r>
-      <w:proofErr w:type="spellEnd"/>
-      <w:r>
-        <w:rPr>
-          <w:rFonts w:ascii="Palatino Linotype" w:hAnsi="Palatino Linotype"/>
-          <w:sz w:val="20"/>
-          <w:szCs w:val="20"/>
-        </w:rPr>
-        <w:t xml:space="preserve"> }}.</w:t>
+        <w:t>date }}.</w:t>
       </w:r>
       <w:r>
         <w:rPr>
@@ -806,51 +722,7 @@
                 <w:sz w:val="20"/>
                 <w:szCs w:val="20"/>
               </w:rPr>
-              <w:t>{%</w:t>
-            </w:r>
-            <w:proofErr w:type="spellStart"/>
-            <w:r>
-              <w:rPr>
-                <w:rFonts w:ascii="Palatino Linotype" w:hAnsi="Palatino Linotype"/>
-                <w:b/>
-                <w:bCs/>
-                <w:sz w:val="20"/>
-                <w:szCs w:val="20"/>
-              </w:rPr>
-              <w:t>tc</w:t>
-            </w:r>
-            <w:proofErr w:type="spellEnd"/>
-            <w:r>
-              <w:rPr>
-                <w:rFonts w:ascii="Palatino Linotype" w:hAnsi="Palatino Linotype"/>
-                <w:b/>
-                <w:bCs/>
-                <w:sz w:val="20"/>
-                <w:szCs w:val="20"/>
-              </w:rPr>
-              <w:t xml:space="preserve"> for charge in </w:t>
-            </w:r>
-            <w:proofErr w:type="spellStart"/>
-            <w:r>
-              <w:rPr>
-                <w:rFonts w:ascii="Palatino Linotype" w:hAnsi="Palatino Linotype"/>
-                <w:b/>
-                <w:bCs/>
-                <w:sz w:val="20"/>
-                <w:szCs w:val="20"/>
-              </w:rPr>
-              <w:t>charges_list</w:t>
-            </w:r>
-            <w:proofErr w:type="spellEnd"/>
-            <w:r>
-              <w:rPr>
-                <w:rFonts w:ascii="Palatino Linotype" w:hAnsi="Palatino Linotype"/>
-                <w:b/>
-                <w:bCs/>
-                <w:sz w:val="20"/>
-                <w:szCs w:val="20"/>
-              </w:rPr>
-              <w:t xml:space="preserve"> %}</w:t>
+              <w:t>{%tc for charge in charges_list %}</w:t>
             </w:r>
           </w:p>
         </w:tc>
@@ -880,7 +752,6 @@
                 <w:szCs w:val="20"/>
               </w:rPr>
             </w:pPr>
-            <w:proofErr w:type="gramStart"/>
             <w:r>
               <w:rPr>
                 <w:rFonts w:ascii="Palatino Linotype" w:hAnsi="Palatino Linotype"/>
@@ -889,40 +760,7 @@
                 <w:sz w:val="20"/>
                 <w:szCs w:val="20"/>
               </w:rPr>
-              <w:t xml:space="preserve">{{ </w:t>
-            </w:r>
-            <w:proofErr w:type="spellStart"/>
-            <w:r>
-              <w:rPr>
-                <w:rFonts w:ascii="Palatino Linotype" w:hAnsi="Palatino Linotype"/>
-                <w:b/>
-                <w:bCs/>
-                <w:sz w:val="20"/>
-                <w:szCs w:val="20"/>
-              </w:rPr>
-              <w:t>charge</w:t>
-            </w:r>
-            <w:proofErr w:type="gramEnd"/>
-            <w:r>
-              <w:rPr>
-                <w:rFonts w:ascii="Palatino Linotype" w:hAnsi="Palatino Linotype"/>
-                <w:b/>
-                <w:bCs/>
-                <w:sz w:val="20"/>
-                <w:szCs w:val="20"/>
-              </w:rPr>
-              <w:t>.offense</w:t>
-            </w:r>
-            <w:proofErr w:type="spellEnd"/>
-            <w:r>
-              <w:rPr>
-                <w:rFonts w:ascii="Palatino Linotype" w:hAnsi="Palatino Linotype"/>
-                <w:b/>
-                <w:bCs/>
-                <w:sz w:val="20"/>
-                <w:szCs w:val="20"/>
-              </w:rPr>
-              <w:t xml:space="preserve"> }}</w:t>
+              <w:t>{{ charge.offense }}</w:t>
             </w:r>
           </w:p>
         </w:tc>
@@ -960,51 +798,7 @@
                 <w:sz w:val="20"/>
                 <w:szCs w:val="20"/>
               </w:rPr>
-              <w:t>{%</w:t>
-            </w:r>
-            <w:proofErr w:type="spellStart"/>
-            <w:r>
-              <w:rPr>
-                <w:rFonts w:ascii="Palatino Linotype" w:hAnsi="Palatino Linotype"/>
-                <w:b/>
-                <w:bCs/>
-                <w:sz w:val="20"/>
-                <w:szCs w:val="20"/>
-              </w:rPr>
-              <w:t>tc</w:t>
-            </w:r>
-            <w:proofErr w:type="spellEnd"/>
-            <w:r>
-              <w:rPr>
-                <w:rFonts w:ascii="Palatino Linotype" w:hAnsi="Palatino Linotype"/>
-                <w:b/>
-                <w:bCs/>
-                <w:sz w:val="20"/>
-                <w:szCs w:val="20"/>
-              </w:rPr>
-              <w:t xml:space="preserve"> </w:t>
-            </w:r>
-            <w:proofErr w:type="spellStart"/>
-            <w:r>
-              <w:rPr>
-                <w:rFonts w:ascii="Palatino Linotype" w:hAnsi="Palatino Linotype"/>
-                <w:b/>
-                <w:bCs/>
-                <w:sz w:val="20"/>
-                <w:szCs w:val="20"/>
-              </w:rPr>
-              <w:t>endfor</w:t>
-            </w:r>
-            <w:proofErr w:type="spellEnd"/>
-            <w:r>
-              <w:rPr>
-                <w:rFonts w:ascii="Palatino Linotype" w:hAnsi="Palatino Linotype"/>
-                <w:b/>
-                <w:bCs/>
-                <w:sz w:val="20"/>
-                <w:szCs w:val="20"/>
-              </w:rPr>
-              <w:t xml:space="preserve"> %}</w:t>
+              <w:t>{%tc endfor %}</w:t>
             </w:r>
           </w:p>
         </w:tc>
@@ -1082,51 +876,7 @@
                 <w:sz w:val="20"/>
                 <w:szCs w:val="20"/>
               </w:rPr>
-              <w:t>{%</w:t>
-            </w:r>
-            <w:proofErr w:type="spellStart"/>
-            <w:r>
-              <w:rPr>
-                <w:rFonts w:ascii="Palatino Linotype" w:hAnsi="Palatino Linotype"/>
-                <w:b/>
-                <w:bCs/>
-                <w:sz w:val="20"/>
-                <w:szCs w:val="20"/>
-              </w:rPr>
-              <w:t>tc</w:t>
-            </w:r>
-            <w:proofErr w:type="spellEnd"/>
-            <w:r>
-              <w:rPr>
-                <w:rFonts w:ascii="Palatino Linotype" w:hAnsi="Palatino Linotype"/>
-                <w:b/>
-                <w:bCs/>
-                <w:sz w:val="20"/>
-                <w:szCs w:val="20"/>
-              </w:rPr>
-              <w:t xml:space="preserve"> for charge in </w:t>
-            </w:r>
-            <w:proofErr w:type="spellStart"/>
-            <w:r>
-              <w:rPr>
-                <w:rFonts w:ascii="Palatino Linotype" w:hAnsi="Palatino Linotype"/>
-                <w:b/>
-                <w:bCs/>
-                <w:sz w:val="20"/>
-                <w:szCs w:val="20"/>
-              </w:rPr>
-              <w:t>charges_list</w:t>
-            </w:r>
-            <w:proofErr w:type="spellEnd"/>
-            <w:r>
-              <w:rPr>
-                <w:rFonts w:ascii="Palatino Linotype" w:hAnsi="Palatino Linotype"/>
-                <w:b/>
-                <w:bCs/>
-                <w:sz w:val="20"/>
-                <w:szCs w:val="20"/>
-              </w:rPr>
-              <w:t xml:space="preserve"> %}</w:t>
+              <w:t>{%tc for charge in charges_list %}</w:t>
             </w:r>
           </w:p>
         </w:tc>
@@ -1156,7 +906,6 @@
                 <w:szCs w:val="20"/>
               </w:rPr>
             </w:pPr>
-            <w:proofErr w:type="gramStart"/>
             <w:r>
               <w:rPr>
                 <w:rFonts w:ascii="Palatino Linotype" w:hAnsi="Palatino Linotype"/>
@@ -1165,40 +914,7 @@
                 <w:sz w:val="20"/>
                 <w:szCs w:val="20"/>
               </w:rPr>
-              <w:t xml:space="preserve">{{ </w:t>
-            </w:r>
-            <w:proofErr w:type="spellStart"/>
-            <w:r>
-              <w:rPr>
-                <w:rFonts w:ascii="Palatino Linotype" w:hAnsi="Palatino Linotype"/>
-                <w:b/>
-                <w:bCs/>
-                <w:sz w:val="20"/>
-                <w:szCs w:val="20"/>
-              </w:rPr>
-              <w:t>charge</w:t>
-            </w:r>
-            <w:proofErr w:type="gramEnd"/>
-            <w:r>
-              <w:rPr>
-                <w:rFonts w:ascii="Palatino Linotype" w:hAnsi="Palatino Linotype"/>
-                <w:b/>
-                <w:bCs/>
-                <w:sz w:val="20"/>
-                <w:szCs w:val="20"/>
-              </w:rPr>
-              <w:t>.degree</w:t>
-            </w:r>
-            <w:proofErr w:type="spellEnd"/>
-            <w:r>
-              <w:rPr>
-                <w:rFonts w:ascii="Palatino Linotype" w:hAnsi="Palatino Linotype"/>
-                <w:b/>
-                <w:bCs/>
-                <w:sz w:val="20"/>
-                <w:szCs w:val="20"/>
-              </w:rPr>
-              <w:t xml:space="preserve"> }}</w:t>
+              <w:t>{{ charge.degree }}</w:t>
             </w:r>
           </w:p>
         </w:tc>
@@ -1236,51 +952,7 @@
                 <w:sz w:val="20"/>
                 <w:szCs w:val="20"/>
               </w:rPr>
-              <w:t>{%</w:t>
-            </w:r>
-            <w:proofErr w:type="spellStart"/>
-            <w:r>
-              <w:rPr>
-                <w:rFonts w:ascii="Palatino Linotype" w:hAnsi="Palatino Linotype"/>
-                <w:b/>
-                <w:bCs/>
-                <w:sz w:val="20"/>
-                <w:szCs w:val="20"/>
-              </w:rPr>
-              <w:t>tc</w:t>
-            </w:r>
-            <w:proofErr w:type="spellEnd"/>
-            <w:r>
-              <w:rPr>
-                <w:rFonts w:ascii="Palatino Linotype" w:hAnsi="Palatino Linotype"/>
-                <w:b/>
-                <w:bCs/>
-                <w:sz w:val="20"/>
-                <w:szCs w:val="20"/>
-              </w:rPr>
-              <w:t xml:space="preserve"> </w:t>
-            </w:r>
-            <w:proofErr w:type="spellStart"/>
-            <w:r>
-              <w:rPr>
-                <w:rFonts w:ascii="Palatino Linotype" w:hAnsi="Palatino Linotype"/>
-                <w:b/>
-                <w:bCs/>
-                <w:sz w:val="20"/>
-                <w:szCs w:val="20"/>
-              </w:rPr>
-              <w:t>endfor</w:t>
-            </w:r>
-            <w:proofErr w:type="spellEnd"/>
-            <w:r>
-              <w:rPr>
-                <w:rFonts w:ascii="Palatino Linotype" w:hAnsi="Palatino Linotype"/>
-                <w:b/>
-                <w:bCs/>
-                <w:sz w:val="20"/>
-                <w:szCs w:val="20"/>
-              </w:rPr>
-              <w:t xml:space="preserve"> %}</w:t>
+              <w:t>{%tc endfor %}</w:t>
             </w:r>
           </w:p>
         </w:tc>
@@ -1358,51 +1030,7 @@
                 <w:sz w:val="20"/>
                 <w:szCs w:val="20"/>
               </w:rPr>
-              <w:t>{%</w:t>
-            </w:r>
-            <w:proofErr w:type="spellStart"/>
-            <w:r>
-              <w:rPr>
-                <w:rFonts w:ascii="Palatino Linotype" w:hAnsi="Palatino Linotype"/>
-                <w:b/>
-                <w:bCs/>
-                <w:sz w:val="20"/>
-                <w:szCs w:val="20"/>
-              </w:rPr>
-              <w:t>tc</w:t>
-            </w:r>
-            <w:proofErr w:type="spellEnd"/>
-            <w:r>
-              <w:rPr>
-                <w:rFonts w:ascii="Palatino Linotype" w:hAnsi="Palatino Linotype"/>
-                <w:b/>
-                <w:bCs/>
-                <w:sz w:val="20"/>
-                <w:szCs w:val="20"/>
-              </w:rPr>
-              <w:t xml:space="preserve"> for charge in </w:t>
-            </w:r>
-            <w:proofErr w:type="spellStart"/>
-            <w:r>
-              <w:rPr>
-                <w:rFonts w:ascii="Palatino Linotype" w:hAnsi="Palatino Linotype"/>
-                <w:b/>
-                <w:bCs/>
-                <w:sz w:val="20"/>
-                <w:szCs w:val="20"/>
-              </w:rPr>
-              <w:t>charges_list</w:t>
-            </w:r>
-            <w:proofErr w:type="spellEnd"/>
-            <w:r>
-              <w:rPr>
-                <w:rFonts w:ascii="Palatino Linotype" w:hAnsi="Palatino Linotype"/>
-                <w:b/>
-                <w:bCs/>
-                <w:sz w:val="20"/>
-                <w:szCs w:val="20"/>
-              </w:rPr>
-              <w:t xml:space="preserve"> %}</w:t>
+              <w:t>{%tc for charge in charges_list %}</w:t>
             </w:r>
           </w:p>
         </w:tc>
@@ -1432,7 +1060,6 @@
                 <w:szCs w:val="20"/>
               </w:rPr>
             </w:pPr>
-            <w:proofErr w:type="gramStart"/>
             <w:r>
               <w:rPr>
                 <w:rFonts w:ascii="Palatino Linotype" w:hAnsi="Palatino Linotype"/>
@@ -1441,40 +1068,7 @@
                 <w:sz w:val="20"/>
                 <w:szCs w:val="20"/>
               </w:rPr>
-              <w:t xml:space="preserve">{{ </w:t>
-            </w:r>
-            <w:proofErr w:type="spellStart"/>
-            <w:r>
-              <w:rPr>
-                <w:rFonts w:ascii="Palatino Linotype" w:hAnsi="Palatino Linotype"/>
-                <w:b/>
-                <w:bCs/>
-                <w:sz w:val="20"/>
-                <w:szCs w:val="20"/>
-              </w:rPr>
-              <w:t>charge</w:t>
-            </w:r>
-            <w:proofErr w:type="gramEnd"/>
-            <w:r>
-              <w:rPr>
-                <w:rFonts w:ascii="Palatino Linotype" w:hAnsi="Palatino Linotype"/>
-                <w:b/>
-                <w:bCs/>
-                <w:sz w:val="20"/>
-                <w:szCs w:val="20"/>
-              </w:rPr>
-              <w:t>.plea</w:t>
-            </w:r>
-            <w:proofErr w:type="spellEnd"/>
-            <w:r>
-              <w:rPr>
-                <w:rFonts w:ascii="Palatino Linotype" w:hAnsi="Palatino Linotype"/>
-                <w:b/>
-                <w:bCs/>
-                <w:sz w:val="20"/>
-                <w:szCs w:val="20"/>
-              </w:rPr>
-              <w:t>}}</w:t>
+              <w:t>{{ charge.plea}}</w:t>
             </w:r>
           </w:p>
         </w:tc>
@@ -1512,51 +1106,7 @@
                 <w:sz w:val="20"/>
                 <w:szCs w:val="20"/>
               </w:rPr>
-              <w:t>{%</w:t>
-            </w:r>
-            <w:proofErr w:type="spellStart"/>
-            <w:r>
-              <w:rPr>
-                <w:rFonts w:ascii="Palatino Linotype" w:hAnsi="Palatino Linotype"/>
-                <w:b/>
-                <w:bCs/>
-                <w:sz w:val="20"/>
-                <w:szCs w:val="20"/>
-              </w:rPr>
-              <w:t>tc</w:t>
-            </w:r>
-            <w:proofErr w:type="spellEnd"/>
-            <w:r>
-              <w:rPr>
-                <w:rFonts w:ascii="Palatino Linotype" w:hAnsi="Palatino Linotype"/>
-                <w:b/>
-                <w:bCs/>
-                <w:sz w:val="20"/>
-                <w:szCs w:val="20"/>
-              </w:rPr>
-              <w:t xml:space="preserve"> </w:t>
-            </w:r>
-            <w:proofErr w:type="spellStart"/>
-            <w:r>
-              <w:rPr>
-                <w:rFonts w:ascii="Palatino Linotype" w:hAnsi="Palatino Linotype"/>
-                <w:b/>
-                <w:bCs/>
-                <w:sz w:val="20"/>
-                <w:szCs w:val="20"/>
-              </w:rPr>
-              <w:t>endfor</w:t>
-            </w:r>
-            <w:proofErr w:type="spellEnd"/>
-            <w:r>
-              <w:rPr>
-                <w:rFonts w:ascii="Palatino Linotype" w:hAnsi="Palatino Linotype"/>
-                <w:b/>
-                <w:bCs/>
-                <w:sz w:val="20"/>
-                <w:szCs w:val="20"/>
-              </w:rPr>
-              <w:t xml:space="preserve"> %}</w:t>
+              <w:t>{%tc endfor %}</w:t>
             </w:r>
           </w:p>
         </w:tc>
@@ -1634,51 +1184,7 @@
                 <w:sz w:val="20"/>
                 <w:szCs w:val="20"/>
               </w:rPr>
-              <w:t>{%</w:t>
-            </w:r>
-            <w:proofErr w:type="spellStart"/>
-            <w:r>
-              <w:rPr>
-                <w:rFonts w:ascii="Palatino Linotype" w:hAnsi="Palatino Linotype"/>
-                <w:b/>
-                <w:bCs/>
-                <w:sz w:val="20"/>
-                <w:szCs w:val="20"/>
-              </w:rPr>
-              <w:t>tc</w:t>
-            </w:r>
-            <w:proofErr w:type="spellEnd"/>
-            <w:r>
-              <w:rPr>
-                <w:rFonts w:ascii="Palatino Linotype" w:hAnsi="Palatino Linotype"/>
-                <w:b/>
-                <w:bCs/>
-                <w:sz w:val="20"/>
-                <w:szCs w:val="20"/>
-              </w:rPr>
-              <w:t xml:space="preserve"> for charge in </w:t>
-            </w:r>
-            <w:proofErr w:type="spellStart"/>
-            <w:r>
-              <w:rPr>
-                <w:rFonts w:ascii="Palatino Linotype" w:hAnsi="Palatino Linotype"/>
-                <w:b/>
-                <w:bCs/>
-                <w:sz w:val="20"/>
-                <w:szCs w:val="20"/>
-              </w:rPr>
-              <w:t>charges_list</w:t>
-            </w:r>
-            <w:proofErr w:type="spellEnd"/>
-            <w:r>
-              <w:rPr>
-                <w:rFonts w:ascii="Palatino Linotype" w:hAnsi="Palatino Linotype"/>
-                <w:b/>
-                <w:bCs/>
-                <w:sz w:val="20"/>
-                <w:szCs w:val="20"/>
-              </w:rPr>
-              <w:t xml:space="preserve"> %}</w:t>
+              <w:t>{%tc for charge in charges_list %}</w:t>
             </w:r>
           </w:p>
         </w:tc>
@@ -1708,7 +1214,6 @@
                 <w:szCs w:val="20"/>
               </w:rPr>
             </w:pPr>
-            <w:proofErr w:type="gramStart"/>
             <w:r>
               <w:rPr>
                 <w:rFonts w:ascii="Palatino Linotype" w:hAnsi="Palatino Linotype"/>
@@ -1717,40 +1222,7 @@
                 <w:sz w:val="20"/>
                 <w:szCs w:val="20"/>
               </w:rPr>
-              <w:t xml:space="preserve">{{ </w:t>
-            </w:r>
-            <w:proofErr w:type="spellStart"/>
-            <w:r>
-              <w:rPr>
-                <w:rFonts w:ascii="Palatino Linotype" w:hAnsi="Palatino Linotype"/>
-                <w:b/>
-                <w:bCs/>
-                <w:sz w:val="20"/>
-                <w:szCs w:val="20"/>
-              </w:rPr>
-              <w:t>charge</w:t>
-            </w:r>
-            <w:proofErr w:type="gramEnd"/>
-            <w:r>
-              <w:rPr>
-                <w:rFonts w:ascii="Palatino Linotype" w:hAnsi="Palatino Linotype"/>
-                <w:b/>
-                <w:bCs/>
-                <w:sz w:val="20"/>
-                <w:szCs w:val="20"/>
-              </w:rPr>
-              <w:t>.finding</w:t>
-            </w:r>
-            <w:proofErr w:type="spellEnd"/>
-            <w:r>
-              <w:rPr>
-                <w:rFonts w:ascii="Palatino Linotype" w:hAnsi="Palatino Linotype"/>
-                <w:b/>
-                <w:bCs/>
-                <w:sz w:val="20"/>
-                <w:szCs w:val="20"/>
-              </w:rPr>
-              <w:t xml:space="preserve"> }}</w:t>
+              <w:t>{{ charge.finding }}</w:t>
             </w:r>
           </w:p>
         </w:tc>
@@ -1788,51 +1260,7 @@
                 <w:sz w:val="20"/>
                 <w:szCs w:val="20"/>
               </w:rPr>
-              <w:t>{%</w:t>
-            </w:r>
-            <w:proofErr w:type="spellStart"/>
-            <w:r>
-              <w:rPr>
-                <w:rFonts w:ascii="Palatino Linotype" w:hAnsi="Palatino Linotype"/>
-                <w:b/>
-                <w:bCs/>
-                <w:sz w:val="20"/>
-                <w:szCs w:val="20"/>
-              </w:rPr>
-              <w:t>tc</w:t>
-            </w:r>
-            <w:proofErr w:type="spellEnd"/>
-            <w:r>
-              <w:rPr>
-                <w:rFonts w:ascii="Palatino Linotype" w:hAnsi="Palatino Linotype"/>
-                <w:b/>
-                <w:bCs/>
-                <w:sz w:val="20"/>
-                <w:szCs w:val="20"/>
-              </w:rPr>
-              <w:t xml:space="preserve"> </w:t>
-            </w:r>
-            <w:proofErr w:type="spellStart"/>
-            <w:r>
-              <w:rPr>
-                <w:rFonts w:ascii="Palatino Linotype" w:hAnsi="Palatino Linotype"/>
-                <w:b/>
-                <w:bCs/>
-                <w:sz w:val="20"/>
-                <w:szCs w:val="20"/>
-              </w:rPr>
-              <w:t>endfor</w:t>
-            </w:r>
-            <w:proofErr w:type="spellEnd"/>
-            <w:r>
-              <w:rPr>
-                <w:rFonts w:ascii="Palatino Linotype" w:hAnsi="Palatino Linotype"/>
-                <w:b/>
-                <w:bCs/>
-                <w:sz w:val="20"/>
-                <w:szCs w:val="20"/>
-              </w:rPr>
-              <w:t xml:space="preserve"> %}</w:t>
+              <w:t>{%tc endfor %}</w:t>
             </w:r>
           </w:p>
         </w:tc>
@@ -1910,51 +1338,7 @@
                 <w:sz w:val="20"/>
                 <w:szCs w:val="20"/>
               </w:rPr>
-              <w:t>{%</w:t>
-            </w:r>
-            <w:proofErr w:type="spellStart"/>
-            <w:r>
-              <w:rPr>
-                <w:rFonts w:ascii="Palatino Linotype" w:hAnsi="Palatino Linotype"/>
-                <w:b/>
-                <w:bCs/>
-                <w:sz w:val="20"/>
-                <w:szCs w:val="20"/>
-              </w:rPr>
-              <w:t>tc</w:t>
-            </w:r>
-            <w:proofErr w:type="spellEnd"/>
-            <w:r>
-              <w:rPr>
-                <w:rFonts w:ascii="Palatino Linotype" w:hAnsi="Palatino Linotype"/>
-                <w:b/>
-                <w:bCs/>
-                <w:sz w:val="20"/>
-                <w:szCs w:val="20"/>
-              </w:rPr>
-              <w:t xml:space="preserve"> for charge in </w:t>
-            </w:r>
-            <w:proofErr w:type="spellStart"/>
-            <w:r>
-              <w:rPr>
-                <w:rFonts w:ascii="Palatino Linotype" w:hAnsi="Palatino Linotype"/>
-                <w:b/>
-                <w:bCs/>
-                <w:sz w:val="20"/>
-                <w:szCs w:val="20"/>
-              </w:rPr>
-              <w:t>charges_list</w:t>
-            </w:r>
-            <w:proofErr w:type="spellEnd"/>
-            <w:r>
-              <w:rPr>
-                <w:rFonts w:ascii="Palatino Linotype" w:hAnsi="Palatino Linotype"/>
-                <w:b/>
-                <w:bCs/>
-                <w:sz w:val="20"/>
-                <w:szCs w:val="20"/>
-              </w:rPr>
-              <w:t xml:space="preserve"> %}</w:t>
+              <w:t>{%tc for charge in charges_list %}</w:t>
             </w:r>
           </w:p>
         </w:tc>
@@ -1984,7 +1368,6 @@
                 <w:szCs w:val="20"/>
               </w:rPr>
             </w:pPr>
-            <w:proofErr w:type="gramStart"/>
             <w:r>
               <w:rPr>
                 <w:rFonts w:ascii="Palatino Linotype" w:hAnsi="Palatino Linotype"/>
@@ -1993,40 +1376,7 @@
                 <w:sz w:val="20"/>
                 <w:szCs w:val="20"/>
               </w:rPr>
-              <w:t xml:space="preserve">{{ </w:t>
-            </w:r>
-            <w:proofErr w:type="spellStart"/>
-            <w:r>
-              <w:rPr>
-                <w:rFonts w:ascii="Palatino Linotype" w:hAnsi="Palatino Linotype"/>
-                <w:b/>
-                <w:bCs/>
-                <w:sz w:val="20"/>
-                <w:szCs w:val="20"/>
-              </w:rPr>
-              <w:t>charge</w:t>
-            </w:r>
-            <w:proofErr w:type="gramEnd"/>
-            <w:r>
-              <w:rPr>
-                <w:rFonts w:ascii="Palatino Linotype" w:hAnsi="Palatino Linotype"/>
-                <w:b/>
-                <w:bCs/>
-                <w:sz w:val="20"/>
-                <w:szCs w:val="20"/>
-              </w:rPr>
-              <w:t>.fines_amount</w:t>
-            </w:r>
-            <w:proofErr w:type="spellEnd"/>
-            <w:r>
-              <w:rPr>
-                <w:rFonts w:ascii="Palatino Linotype" w:hAnsi="Palatino Linotype"/>
-                <w:b/>
-                <w:bCs/>
-                <w:sz w:val="20"/>
-                <w:szCs w:val="20"/>
-              </w:rPr>
-              <w:t xml:space="preserve"> }}</w:t>
+              <w:t>{{ charge.fines_amount }}</w:t>
             </w:r>
           </w:p>
         </w:tc>
@@ -2064,51 +1414,7 @@
                 <w:sz w:val="20"/>
                 <w:szCs w:val="20"/>
               </w:rPr>
-              <w:t>{%</w:t>
-            </w:r>
-            <w:proofErr w:type="spellStart"/>
-            <w:r>
-              <w:rPr>
-                <w:rFonts w:ascii="Palatino Linotype" w:hAnsi="Palatino Linotype"/>
-                <w:b/>
-                <w:bCs/>
-                <w:sz w:val="20"/>
-                <w:szCs w:val="20"/>
-              </w:rPr>
-              <w:t>tc</w:t>
-            </w:r>
-            <w:proofErr w:type="spellEnd"/>
-            <w:r>
-              <w:rPr>
-                <w:rFonts w:ascii="Palatino Linotype" w:hAnsi="Palatino Linotype"/>
-                <w:b/>
-                <w:bCs/>
-                <w:sz w:val="20"/>
-                <w:szCs w:val="20"/>
-              </w:rPr>
-              <w:t xml:space="preserve"> </w:t>
-            </w:r>
-            <w:proofErr w:type="spellStart"/>
-            <w:r>
-              <w:rPr>
-                <w:rFonts w:ascii="Palatino Linotype" w:hAnsi="Palatino Linotype"/>
-                <w:b/>
-                <w:bCs/>
-                <w:sz w:val="20"/>
-                <w:szCs w:val="20"/>
-              </w:rPr>
-              <w:t>endfor</w:t>
-            </w:r>
-            <w:proofErr w:type="spellEnd"/>
-            <w:r>
-              <w:rPr>
-                <w:rFonts w:ascii="Palatino Linotype" w:hAnsi="Palatino Linotype"/>
-                <w:b/>
-                <w:bCs/>
-                <w:sz w:val="20"/>
-                <w:szCs w:val="20"/>
-              </w:rPr>
-              <w:t xml:space="preserve"> %}</w:t>
+              <w:t>{%tc endfor %}</w:t>
             </w:r>
           </w:p>
         </w:tc>
@@ -2186,51 +1492,7 @@
                 <w:sz w:val="20"/>
                 <w:szCs w:val="20"/>
               </w:rPr>
-              <w:t>{%</w:t>
-            </w:r>
-            <w:proofErr w:type="spellStart"/>
-            <w:r>
-              <w:rPr>
-                <w:rFonts w:ascii="Palatino Linotype" w:hAnsi="Palatino Linotype"/>
-                <w:b/>
-                <w:bCs/>
-                <w:sz w:val="20"/>
-                <w:szCs w:val="20"/>
-              </w:rPr>
-              <w:t>tc</w:t>
-            </w:r>
-            <w:proofErr w:type="spellEnd"/>
-            <w:r>
-              <w:rPr>
-                <w:rFonts w:ascii="Palatino Linotype" w:hAnsi="Palatino Linotype"/>
-                <w:b/>
-                <w:bCs/>
-                <w:sz w:val="20"/>
-                <w:szCs w:val="20"/>
-              </w:rPr>
-              <w:t xml:space="preserve"> for charge in </w:t>
-            </w:r>
-            <w:proofErr w:type="spellStart"/>
-            <w:r>
-              <w:rPr>
-                <w:rFonts w:ascii="Palatino Linotype" w:hAnsi="Palatino Linotype"/>
-                <w:b/>
-                <w:bCs/>
-                <w:sz w:val="20"/>
-                <w:szCs w:val="20"/>
-              </w:rPr>
-              <w:t>charges_list</w:t>
-            </w:r>
-            <w:proofErr w:type="spellEnd"/>
-            <w:r>
-              <w:rPr>
-                <w:rFonts w:ascii="Palatino Linotype" w:hAnsi="Palatino Linotype"/>
-                <w:b/>
-                <w:bCs/>
-                <w:sz w:val="20"/>
-                <w:szCs w:val="20"/>
-              </w:rPr>
-              <w:t xml:space="preserve"> %}</w:t>
+              <w:t>{%tc for charge in charges_list %}</w:t>
             </w:r>
           </w:p>
         </w:tc>
@@ -2260,7 +1522,6 @@
                 <w:szCs w:val="20"/>
               </w:rPr>
             </w:pPr>
-            <w:proofErr w:type="gramStart"/>
             <w:r>
               <w:rPr>
                 <w:rFonts w:ascii="Palatino Linotype" w:hAnsi="Palatino Linotype"/>
@@ -2269,40 +1530,7 @@
                 <w:sz w:val="20"/>
                 <w:szCs w:val="20"/>
               </w:rPr>
-              <w:t xml:space="preserve">{{ </w:t>
-            </w:r>
-            <w:proofErr w:type="spellStart"/>
-            <w:r>
-              <w:rPr>
-                <w:rFonts w:ascii="Palatino Linotype" w:hAnsi="Palatino Linotype"/>
-                <w:b/>
-                <w:bCs/>
-                <w:sz w:val="20"/>
-                <w:szCs w:val="20"/>
-              </w:rPr>
-              <w:t>charge</w:t>
-            </w:r>
-            <w:proofErr w:type="gramEnd"/>
-            <w:r>
-              <w:rPr>
-                <w:rFonts w:ascii="Palatino Linotype" w:hAnsi="Palatino Linotype"/>
-                <w:b/>
-                <w:bCs/>
-                <w:sz w:val="20"/>
-                <w:szCs w:val="20"/>
-              </w:rPr>
-              <w:t>.fines_suspended</w:t>
-            </w:r>
-            <w:proofErr w:type="spellEnd"/>
-            <w:r>
-              <w:rPr>
-                <w:rFonts w:ascii="Palatino Linotype" w:hAnsi="Palatino Linotype"/>
-                <w:b/>
-                <w:bCs/>
-                <w:sz w:val="20"/>
-                <w:szCs w:val="20"/>
-              </w:rPr>
-              <w:t xml:space="preserve"> }}</w:t>
+              <w:t>{{ charge.fines_suspended }}</w:t>
             </w:r>
           </w:p>
         </w:tc>
@@ -2340,51 +1568,7 @@
                 <w:sz w:val="20"/>
                 <w:szCs w:val="20"/>
               </w:rPr>
-              <w:t>{%</w:t>
-            </w:r>
-            <w:proofErr w:type="spellStart"/>
-            <w:r>
-              <w:rPr>
-                <w:rFonts w:ascii="Palatino Linotype" w:hAnsi="Palatino Linotype"/>
-                <w:b/>
-                <w:bCs/>
-                <w:sz w:val="20"/>
-                <w:szCs w:val="20"/>
-              </w:rPr>
-              <w:t>tc</w:t>
-            </w:r>
-            <w:proofErr w:type="spellEnd"/>
-            <w:r>
-              <w:rPr>
-                <w:rFonts w:ascii="Palatino Linotype" w:hAnsi="Palatino Linotype"/>
-                <w:b/>
-                <w:bCs/>
-                <w:sz w:val="20"/>
-                <w:szCs w:val="20"/>
-              </w:rPr>
-              <w:t xml:space="preserve"> </w:t>
-            </w:r>
-            <w:proofErr w:type="spellStart"/>
-            <w:r>
-              <w:rPr>
-                <w:rFonts w:ascii="Palatino Linotype" w:hAnsi="Palatino Linotype"/>
-                <w:b/>
-                <w:bCs/>
-                <w:sz w:val="20"/>
-                <w:szCs w:val="20"/>
-              </w:rPr>
-              <w:t>endfor</w:t>
-            </w:r>
-            <w:proofErr w:type="spellEnd"/>
-            <w:r>
-              <w:rPr>
-                <w:rFonts w:ascii="Palatino Linotype" w:hAnsi="Palatino Linotype"/>
-                <w:b/>
-                <w:bCs/>
-                <w:sz w:val="20"/>
-                <w:szCs w:val="20"/>
-              </w:rPr>
-              <w:t xml:space="preserve"> %}</w:t>
+              <w:t>{%tc endfor %}</w:t>
             </w:r>
           </w:p>
         </w:tc>
@@ -2462,51 +1646,7 @@
                 <w:sz w:val="20"/>
                 <w:szCs w:val="20"/>
               </w:rPr>
-              <w:t>{%</w:t>
-            </w:r>
-            <w:proofErr w:type="spellStart"/>
-            <w:r>
-              <w:rPr>
-                <w:rFonts w:ascii="Palatino Linotype" w:hAnsi="Palatino Linotype"/>
-                <w:b/>
-                <w:bCs/>
-                <w:sz w:val="20"/>
-                <w:szCs w:val="20"/>
-              </w:rPr>
-              <w:t>tc</w:t>
-            </w:r>
-            <w:proofErr w:type="spellEnd"/>
-            <w:r>
-              <w:rPr>
-                <w:rFonts w:ascii="Palatino Linotype" w:hAnsi="Palatino Linotype"/>
-                <w:b/>
-                <w:bCs/>
-                <w:sz w:val="20"/>
-                <w:szCs w:val="20"/>
-              </w:rPr>
-              <w:t xml:space="preserve"> for charge in </w:t>
-            </w:r>
-            <w:proofErr w:type="spellStart"/>
-            <w:r>
-              <w:rPr>
-                <w:rFonts w:ascii="Palatino Linotype" w:hAnsi="Palatino Linotype"/>
-                <w:b/>
-                <w:bCs/>
-                <w:sz w:val="20"/>
-                <w:szCs w:val="20"/>
-              </w:rPr>
-              <w:t>charges_list</w:t>
-            </w:r>
-            <w:proofErr w:type="spellEnd"/>
-            <w:r>
-              <w:rPr>
-                <w:rFonts w:ascii="Palatino Linotype" w:hAnsi="Palatino Linotype"/>
-                <w:b/>
-                <w:bCs/>
-                <w:sz w:val="20"/>
-                <w:szCs w:val="20"/>
-              </w:rPr>
-              <w:t xml:space="preserve"> %}</w:t>
+              <w:t>{%tc for charge in charges_list %}</w:t>
             </w:r>
           </w:p>
         </w:tc>
@@ -2536,7 +1676,6 @@
                 <w:szCs w:val="20"/>
               </w:rPr>
             </w:pPr>
-            <w:proofErr w:type="gramStart"/>
             <w:r>
               <w:rPr>
                 <w:rFonts w:ascii="Palatino Linotype" w:hAnsi="Palatino Linotype"/>
@@ -2545,29 +1684,7 @@
                 <w:sz w:val="20"/>
                 <w:szCs w:val="20"/>
               </w:rPr>
-              <w:t xml:space="preserve">{{ </w:t>
-            </w:r>
-            <w:proofErr w:type="spellStart"/>
-            <w:r>
-              <w:rPr>
-                <w:rFonts w:ascii="Palatino Linotype" w:hAnsi="Palatino Linotype"/>
-                <w:b/>
-                <w:bCs/>
-                <w:sz w:val="20"/>
-                <w:szCs w:val="20"/>
-              </w:rPr>
-              <w:t>charge</w:t>
-            </w:r>
-            <w:proofErr w:type="gramEnd"/>
-            <w:r>
-              <w:rPr>
-                <w:rFonts w:ascii="Palatino Linotype" w:hAnsi="Palatino Linotype"/>
-                <w:b/>
-                <w:bCs/>
-                <w:sz w:val="20"/>
-                <w:szCs w:val="20"/>
-              </w:rPr>
-              <w:t>.</w:t>
+              <w:t>{{ charge.</w:t>
             </w:r>
             <w:r>
               <w:rPr>
@@ -2579,7 +1696,6 @@
               </w:rPr>
               <w:t>court_costs</w:t>
             </w:r>
-            <w:proofErr w:type="spellEnd"/>
             <w:r>
               <w:rPr>
                 <w:rFonts w:ascii="Palatino Linotype" w:hAnsi="Palatino Linotype"/>
@@ -2626,51 +1742,7 @@
                 <w:sz w:val="20"/>
                 <w:szCs w:val="20"/>
               </w:rPr>
-              <w:t>{%</w:t>
-            </w:r>
-            <w:proofErr w:type="spellStart"/>
-            <w:r>
-              <w:rPr>
-                <w:rFonts w:ascii="Palatino Linotype" w:hAnsi="Palatino Linotype"/>
-                <w:b/>
-                <w:bCs/>
-                <w:sz w:val="20"/>
-                <w:szCs w:val="20"/>
-              </w:rPr>
-              <w:t>tc</w:t>
-            </w:r>
-            <w:proofErr w:type="spellEnd"/>
-            <w:r>
-              <w:rPr>
-                <w:rFonts w:ascii="Palatino Linotype" w:hAnsi="Palatino Linotype"/>
-                <w:b/>
-                <w:bCs/>
-                <w:sz w:val="20"/>
-                <w:szCs w:val="20"/>
-              </w:rPr>
-              <w:t xml:space="preserve"> </w:t>
-            </w:r>
-            <w:proofErr w:type="spellStart"/>
-            <w:r>
-              <w:rPr>
-                <w:rFonts w:ascii="Palatino Linotype" w:hAnsi="Palatino Linotype"/>
-                <w:b/>
-                <w:bCs/>
-                <w:sz w:val="20"/>
-                <w:szCs w:val="20"/>
-              </w:rPr>
-              <w:t>endfor</w:t>
-            </w:r>
-            <w:proofErr w:type="spellEnd"/>
-            <w:r>
-              <w:rPr>
-                <w:rFonts w:ascii="Palatino Linotype" w:hAnsi="Palatino Linotype"/>
-                <w:b/>
-                <w:bCs/>
-                <w:sz w:val="20"/>
-                <w:szCs w:val="20"/>
-              </w:rPr>
-              <w:t xml:space="preserve"> %}</w:t>
+              <w:t>{%tc endfor %}</w:t>
             </w:r>
           </w:p>
         </w:tc>
@@ -2781,43 +1853,23 @@
           <w:sz w:val="20"/>
           <w:szCs w:val="20"/>
         </w:rPr>
-        <w:t xml:space="preserve"> </w:t>
-      </w:r>
-      <w:proofErr w:type="gramStart"/>
-      <w:r>
-        <w:rPr>
-          <w:rFonts w:ascii="Palatino Linotype" w:hAnsi="Palatino Linotype"/>
-          <w:sz w:val="20"/>
-          <w:szCs w:val="20"/>
-        </w:rPr>
-        <w:t xml:space="preserve">{{ </w:t>
-      </w:r>
-      <w:proofErr w:type="spellStart"/>
-      <w:r>
-        <w:rPr>
-          <w:rFonts w:ascii="Palatino Linotype" w:hAnsi="Palatino Linotype"/>
-          <w:sz w:val="20"/>
-          <w:szCs w:val="20"/>
-        </w:rPr>
-        <w:t>ability</w:t>
-      </w:r>
-      <w:proofErr w:type="gramEnd"/>
-      <w:r>
-        <w:rPr>
-          <w:rFonts w:ascii="Palatino Linotype" w:hAnsi="Palatino Linotype"/>
-          <w:sz w:val="20"/>
-          <w:szCs w:val="20"/>
-        </w:rPr>
-        <w:t>_to_pay_time</w:t>
-      </w:r>
-      <w:proofErr w:type="spellEnd"/>
-      <w:r>
-        <w:rPr>
-          <w:rFonts w:ascii="Palatino Linotype" w:hAnsi="Palatino Linotype"/>
-          <w:sz w:val="20"/>
-          <w:szCs w:val="20"/>
-        </w:rPr>
-        <w:t xml:space="preserve"> }}. </w:t>
+        <w:t xml:space="preserve"> {{ ability_to_pay_time }}</w:t>
+      </w:r>
+      <w:r>
+        <w:rPr>
+          <w:rFonts w:ascii="Palatino Linotype" w:hAnsi="Palatino Linotype"/>
+          <w:sz w:val="20"/>
+          <w:szCs w:val="20"/>
+        </w:rPr>
+        <w:t xml:space="preserve"> and absent further court order the total balance of fines and costs shall be paid by {{ balance_due_date }}</w:t>
+      </w:r>
+      <w:r>
+        <w:rPr>
+          <w:rFonts w:ascii="Palatino Linotype" w:hAnsi="Palatino Linotype"/>
+          <w:sz w:val="20"/>
+          <w:szCs w:val="20"/>
+        </w:rPr>
+        <w:t xml:space="preserve">. </w:t>
       </w:r>
       <w:r>
         <w:rPr>
@@ -3057,8 +2109,9 @@
           <w:sz w:val="20"/>
           <w:szCs w:val="20"/>
         </w:rPr>
-        <w:tab/>
-        <w:t>ADMINISTRATIVE JUDGE</w:t>
+        <w:lastRenderedPageBreak/>
+        <w:tab/>
+        <w:t>JUDGE</w:t>
       </w:r>
     </w:p>
     <w:p>
@@ -3228,41 +2281,13 @@
         </w:rPr>
         <w:tab/>
       </w:r>
-      <w:proofErr w:type="gramStart"/>
-      <w:r>
-        <w:rPr>
-          <w:rFonts w:ascii="Palatino Linotype" w:hAnsi="Palatino Linotype"/>
-          <w:sz w:val="20"/>
-          <w:szCs w:val="20"/>
-        </w:rPr>
-        <w:t xml:space="preserve">{{ </w:t>
-      </w:r>
-      <w:proofErr w:type="spellStart"/>
-      <w:r>
-        <w:rPr>
-          <w:rFonts w:ascii="Palatino Linotype" w:hAnsi="Palatino Linotype"/>
-          <w:sz w:val="20"/>
-          <w:szCs w:val="20"/>
-        </w:rPr>
-        <w:t>defendant</w:t>
-      </w:r>
-      <w:proofErr w:type="gramEnd"/>
-      <w:r>
-        <w:rPr>
-          <w:rFonts w:ascii="Palatino Linotype" w:hAnsi="Palatino Linotype"/>
-          <w:sz w:val="20"/>
-          <w:szCs w:val="20"/>
-        </w:rPr>
-        <w:t>_name</w:t>
-      </w:r>
-      <w:proofErr w:type="spellEnd"/>
-      <w:r>
-        <w:rPr>
-          <w:rFonts w:ascii="Palatino Linotype" w:hAnsi="Palatino Linotype"/>
-          <w:sz w:val="20"/>
-          <w:szCs w:val="20"/>
-        </w:rPr>
-        <w:t xml:space="preserve"> }}</w:t>
+      <w:r>
+        <w:rPr>
+          <w:rFonts w:ascii="Palatino Linotype" w:hAnsi="Palatino Linotype"/>
+          <w:sz w:val="20"/>
+          <w:szCs w:val="20"/>
+        </w:rPr>
+        <w:t>{{ defendant_name }}</w:t>
       </w:r>
       <w:r>
         <w:rPr>
@@ -3418,23 +2443,7 @@
       <w:t>Final Judgment Entry</w:t>
     </w:r>
     <w:r>
-      <w:t xml:space="preserve"> </w:t>
-    </w:r>
-    <w:proofErr w:type="gramStart"/>
-    <w:r>
-      <w:t xml:space="preserve">{{ </w:t>
-    </w:r>
-    <w:proofErr w:type="spellStart"/>
-    <w:r>
-      <w:t>case</w:t>
-    </w:r>
-    <w:proofErr w:type="gramEnd"/>
-    <w:r>
-      <w:t>_number</w:t>
-    </w:r>
-    <w:proofErr w:type="spellEnd"/>
-    <w:r>
-      <w:t xml:space="preserve"> }}</w:t>
+      <w:t xml:space="preserve"> {{ case_number }}</w:t>
     </w:r>
   </w:p>
 </w:ftr>

</xml_diff>